<commit_message>
Adicionado Documento de Requisitos v2
</commit_message>
<xml_diff>
--- a/Documento de requisitos.docx
+++ b/Documento de requisitos.docx
@@ -5,17 +5,7 @@
     <w:p>
       <w:pPr>
         <w:spacing w:after="159" w:line="330" w:lineRule="atLeast"/>
-        <w:rPr>
-          <w:rFonts w:ascii="&amp;apos" w:eastAsia="Times New Roman" w:hAnsi="&amp;apos" w:cs="Times New Roman"/>
-          <w:color w:val="000000"/>
-          <w:sz w:val="27"/>
-          <w:szCs w:val="27"/>
-          <w:lang w:val="pt-BR" w:eastAsia="en-GB"/>
-        </w:rPr>
-      </w:pPr>
-      <w:bookmarkStart w:id="0" w:name="_GoBack"/>
-      <w:bookmarkEnd w:id="0"/>
-      <w:r>
+        <w:jc w:val="both"/>
         <w:rPr>
           <w:rFonts w:ascii="Tahoma" w:eastAsia="Times New Roman" w:hAnsi="Tahoma" w:cs="Tahoma"/>
           <w:b/>
@@ -25,21 +15,200 @@
           <w:szCs w:val="24"/>
           <w:lang w:val="pt-BR" w:eastAsia="en-GB"/>
         </w:rPr>
+      </w:pPr>
+      <w:r>
+        <w:rPr>
+          <w:rFonts w:ascii="&amp;apos" w:eastAsia="Times New Roman" w:hAnsi="&amp;apos" w:cs="Times New Roman"/>
+          <w:b/>
+          <w:i/>
+          <w:color w:val="000000"/>
+          <w:sz w:val="24"/>
+          <w:szCs w:val="24"/>
+          <w:u w:val="single"/>
+          <w:lang w:val="pt-BR" w:eastAsia="en-GB"/>
+        </w:rPr>
+        <w:t>Importante</w:t>
+      </w:r>
+      <w:r>
+        <w:rPr>
+          <w:rFonts w:ascii="&amp;apos" w:eastAsia="Times New Roman" w:hAnsi="&amp;apos" w:cs="Times New Roman"/>
+          <w:color w:val="000000"/>
+          <w:sz w:val="24"/>
+          <w:szCs w:val="24"/>
+          <w:lang w:val="pt-BR" w:eastAsia="en-GB"/>
+        </w:rPr>
+        <w:t>:</w:t>
+      </w:r>
+      <w:r>
+        <w:rPr>
+          <w:rFonts w:ascii="&amp;apos" w:eastAsia="Times New Roman" w:hAnsi="&amp;apos" w:cs="Times New Roman"/>
+          <w:color w:val="000000"/>
+          <w:sz w:val="24"/>
+          <w:szCs w:val="24"/>
+          <w:lang w:val="pt-BR" w:eastAsia="en-GB"/>
+        </w:rPr>
+        <w:t xml:space="preserve"> Para item abaixo deve ser copiado trechos do código que cumprem o requisito e explicado, se não for aparente, o porquê o requisito é cumprido. </w:t>
+      </w:r>
+      <w:r>
+        <w:rPr>
+          <w:rFonts w:ascii="&amp;apos" w:eastAsia="Times New Roman" w:hAnsi="&amp;apos" w:cs="Times New Roman"/>
+          <w:color w:val="000000"/>
+          <w:sz w:val="24"/>
+          <w:szCs w:val="24"/>
+          <w:lang w:val="pt-BR" w:eastAsia="en-GB"/>
+        </w:rPr>
+        <w:t xml:space="preserve">Sejam bem explícitos. </w:t>
+      </w:r>
+      <w:r>
+        <w:rPr>
+          <w:rFonts w:ascii="&amp;apos" w:eastAsia="Times New Roman" w:hAnsi="&amp;apos" w:cs="Times New Roman"/>
+          <w:color w:val="000000"/>
+          <w:sz w:val="24"/>
+          <w:szCs w:val="24"/>
+          <w:lang w:val="pt-BR" w:eastAsia="en-GB"/>
+        </w:rPr>
+        <w:t>Deve ser indicado também o .h ou .cpp no qual o trecho do código está.</w:t>
+      </w:r>
+      <w:r>
+        <w:rPr>
+          <w:rFonts w:ascii="&amp;apos" w:eastAsia="Times New Roman" w:hAnsi="&amp;apos" w:cs="Times New Roman"/>
+          <w:color w:val="000000"/>
+          <w:sz w:val="24"/>
+          <w:szCs w:val="24"/>
+          <w:lang w:val="pt-BR" w:eastAsia="en-GB"/>
+        </w:rPr>
+        <w:t xml:space="preserve"> Eu avaliarei o código do Github a partir desse documento para confirmá-lo e também para detectar possíveis erros.</w:t>
+      </w:r>
+      <w:r>
+        <w:rPr>
+          <w:rFonts w:ascii="&amp;apos" w:eastAsia="Times New Roman" w:hAnsi="&amp;apos" w:cs="Times New Roman"/>
+          <w:color w:val="000000"/>
+          <w:sz w:val="24"/>
+          <w:szCs w:val="24"/>
+          <w:lang w:val="pt-BR" w:eastAsia="en-GB"/>
+        </w:rPr>
+        <w:t xml:space="preserve"> </w:t>
+      </w:r>
+      <w:r>
+        <w:rPr>
+          <w:rFonts w:ascii="&amp;apos" w:eastAsia="Times New Roman" w:hAnsi="&amp;apos" w:cs="Times New Roman"/>
+          <w:b/>
+          <w:color w:val="000000"/>
+          <w:sz w:val="24"/>
+          <w:szCs w:val="24"/>
+          <w:lang w:val="pt-BR" w:eastAsia="en-GB"/>
+        </w:rPr>
+        <w:t xml:space="preserve">Quem não seguir o que está indicado aqui, </w:t>
+      </w:r>
+      <w:r>
+        <w:rPr>
+          <w:rFonts w:ascii="&amp;apos" w:eastAsia="Times New Roman" w:hAnsi="&amp;apos" w:cs="Times New Roman"/>
+          <w:b/>
+          <w:color w:val="000000"/>
+          <w:sz w:val="24"/>
+          <w:szCs w:val="24"/>
+          <w:lang w:val="pt-BR" w:eastAsia="en-GB"/>
+        </w:rPr>
+        <w:t xml:space="preserve">não </w:t>
+      </w:r>
+      <w:r>
+        <w:rPr>
+          <w:rFonts w:ascii="&amp;apos" w:eastAsia="Times New Roman" w:hAnsi="&amp;apos" w:cs="Times New Roman"/>
+          <w:b/>
+          <w:color w:val="000000"/>
+          <w:sz w:val="24"/>
+          <w:szCs w:val="24"/>
+          <w:lang w:val="pt-BR" w:eastAsia="en-GB"/>
+        </w:rPr>
+        <w:t>terá o</w:t>
+      </w:r>
+      <w:r>
+        <w:rPr>
+          <w:rFonts w:ascii="&amp;apos" w:eastAsia="Times New Roman" w:hAnsi="&amp;apos" w:cs="Times New Roman"/>
+          <w:b/>
+          <w:color w:val="000000"/>
+          <w:sz w:val="24"/>
+          <w:szCs w:val="24"/>
+          <w:lang w:val="pt-BR" w:eastAsia="en-GB"/>
+        </w:rPr>
+        <w:t xml:space="preserve"> projeto avaliado</w:t>
+      </w:r>
+      <w:r>
+        <w:rPr>
+          <w:rFonts w:ascii="&amp;apos" w:eastAsia="Times New Roman" w:hAnsi="&amp;apos" w:cs="Times New Roman"/>
+          <w:b/>
+          <w:color w:val="000000"/>
+          <w:sz w:val="24"/>
+          <w:szCs w:val="24"/>
+          <w:lang w:val="pt-BR" w:eastAsia="en-GB"/>
+        </w:rPr>
+        <w:t xml:space="preserve"> e perderá a atividade</w:t>
+      </w:r>
+      <w:r>
+        <w:rPr>
+          <w:rFonts w:ascii="&amp;apos" w:eastAsia="Times New Roman" w:hAnsi="&amp;apos" w:cs="Times New Roman"/>
+          <w:b/>
+          <w:color w:val="000000"/>
+          <w:sz w:val="24"/>
+          <w:szCs w:val="24"/>
+          <w:lang w:val="pt-BR" w:eastAsia="en-GB"/>
+        </w:rPr>
+        <w:t>.</w:t>
+      </w:r>
+      <w:r>
+        <w:rPr>
+          <w:rFonts w:ascii="&amp;apos" w:eastAsia="Times New Roman" w:hAnsi="&amp;apos" w:cs="Times New Roman"/>
+          <w:color w:val="000000"/>
+          <w:sz w:val="24"/>
+          <w:szCs w:val="24"/>
+          <w:lang w:val="pt-BR" w:eastAsia="en-GB"/>
+        </w:rPr>
+        <w:t xml:space="preserve"> </w:t>
+      </w:r>
+      <w:bookmarkStart w:id="0" w:name="_GoBack"/>
+      <w:bookmarkEnd w:id="0"/>
+    </w:p>
+    <w:p>
+      <w:pPr>
+        <w:spacing w:after="159" w:line="330" w:lineRule="atLeast"/>
+        <w:rPr>
+          <w:rFonts w:ascii="Tahoma" w:eastAsia="Times New Roman" w:hAnsi="Tahoma" w:cs="Tahoma"/>
+          <w:b/>
+          <w:bCs/>
+          <w:color w:val="1C3387"/>
+          <w:sz w:val="24"/>
+          <w:szCs w:val="24"/>
+          <w:lang w:val="pt-BR" w:eastAsia="en-GB"/>
+        </w:rPr>
+      </w:pPr>
+    </w:p>
+    <w:p>
+      <w:pPr>
+        <w:spacing w:after="159" w:line="330" w:lineRule="atLeast"/>
+        <w:rPr>
+          <w:rFonts w:ascii="&amp;apos" w:eastAsia="Times New Roman" w:hAnsi="&amp;apos" w:cs="Times New Roman"/>
+          <w:color w:val="000000"/>
+          <w:sz w:val="27"/>
+          <w:szCs w:val="27"/>
+          <w:lang w:val="pt-BR" w:eastAsia="en-GB"/>
+        </w:rPr>
+      </w:pPr>
+      <w:r>
+        <w:rPr>
+          <w:rFonts w:ascii="Tahoma" w:eastAsia="Times New Roman" w:hAnsi="Tahoma" w:cs="Tahoma"/>
+          <w:b/>
+          <w:bCs/>
+          <w:color w:val="1C3387"/>
+          <w:sz w:val="24"/>
+          <w:szCs w:val="24"/>
+          <w:lang w:val="pt-BR" w:eastAsia="en-GB"/>
+        </w:rPr>
         <w:t>Requisitos funcionais</w:t>
       </w:r>
     </w:p>
     <w:p>
       <w:pPr>
         <w:spacing w:after="0" w:line="240" w:lineRule="auto"/>
-        <w:rPr>
-          <w:rFonts w:ascii="&amp;apos" w:eastAsia="Times New Roman" w:hAnsi="&amp;apos" w:cs="Times New Roman"/>
-          <w:color w:val="000000"/>
-          <w:sz w:val="27"/>
-          <w:szCs w:val="27"/>
-          <w:lang w:val="pt-BR" w:eastAsia="en-GB"/>
-        </w:rPr>
-      </w:pPr>
-      <w:r>
         <w:rPr>
           <w:rFonts w:ascii="Tahoma" w:eastAsia="Times New Roman" w:hAnsi="Tahoma" w:cs="Tahoma"/>
           <w:b/>
@@ -51,30 +220,37 @@
           <w:szCs w:val="24"/>
           <w:lang w:val="pt-BR" w:eastAsia="en-GB"/>
         </w:rPr>
-        <w:t>Todos os atributos e funções membros devem estar relacionados a classe</w:t>
+      </w:pPr>
+      <w:r>
+        <w:rPr>
+          <w:rFonts w:ascii="Tahoma" w:eastAsia="Times New Roman" w:hAnsi="Tahoma" w:cs="Tahoma"/>
+          <w:b/>
+          <w:bCs/>
+          <w:i/>
+          <w:iCs/>
+          <w:color w:val="1C3387"/>
+          <w:sz w:val="24"/>
+          <w:szCs w:val="24"/>
+          <w:lang w:val="pt-BR" w:eastAsia="en-GB"/>
+        </w:rPr>
+        <w:t>Polimorfismo</w:t>
       </w:r>
     </w:p>
     <w:p>
       <w:pPr>
         <w:spacing w:after="0" w:line="240" w:lineRule="auto"/>
         <w:rPr>
-          <w:rFonts w:ascii="&amp;apos" w:eastAsia="Times New Roman" w:hAnsi="&amp;apos" w:cs="Times New Roman"/>
-          <w:color w:val="000000"/>
-          <w:sz w:val="27"/>
-          <w:szCs w:val="27"/>
-          <w:lang w:val="pt-BR" w:eastAsia="en-GB"/>
-        </w:rPr>
-      </w:pPr>
-      <w:r>
-        <w:rPr>
-          <w:rFonts w:ascii="&amp;apos" w:eastAsia="Times New Roman" w:hAnsi="&amp;apos" w:cs="Times New Roman"/>
+          <w:rFonts w:ascii="Tahoma" w:eastAsia="Times New Roman" w:hAnsi="Tahoma" w:cs="Tahoma"/>
+          <w:b/>
+          <w:bCs/>
+          <w:i/>
+          <w:iCs/>
           <w:color w:val="1C3387"/>
-          <w:sz w:val="27"/>
-          <w:szCs w:val="27"/>
-          <w:lang w:val="pt-BR" w:eastAsia="en-GB"/>
-        </w:rPr>
-        <w:t>  </w:t>
-      </w:r>
+          <w:sz w:val="24"/>
+          <w:szCs w:val="24"/>
+          <w:lang w:val="pt-BR" w:eastAsia="en-GB"/>
+        </w:rPr>
+      </w:pPr>
     </w:p>
     <w:p>
       <w:pPr>
@@ -89,65 +265,19 @@
           <w:color w:val="000000"/>
           <w:sz w:val="24"/>
           <w:szCs w:val="24"/>
-          <w:lang w:eastAsia="en-GB"/>
-        </w:rPr>
-      </w:pPr>
-      <w:proofErr w:type="spellStart"/>
-      <w:r>
-        <w:rPr>
-          <w:rFonts w:ascii="Tahoma" w:eastAsia="Times New Roman" w:hAnsi="Tahoma" w:cs="Tahoma"/>
-          <w:color w:val="1C3387"/>
-          <w:sz w:val="24"/>
-          <w:szCs w:val="24"/>
-          <w:lang w:eastAsia="en-GB"/>
-        </w:rPr>
-        <w:t>Pelo</w:t>
-      </w:r>
-      <w:proofErr w:type="spellEnd"/>
-      <w:r>
-        <w:rPr>
-          <w:rFonts w:ascii="Tahoma" w:eastAsia="Times New Roman" w:hAnsi="Tahoma" w:cs="Tahoma"/>
-          <w:color w:val="1C3387"/>
-          <w:sz w:val="24"/>
-          <w:szCs w:val="24"/>
-          <w:lang w:eastAsia="en-GB"/>
-        </w:rPr>
-        <w:t xml:space="preserve"> </w:t>
-      </w:r>
-      <w:proofErr w:type="spellStart"/>
-      <w:r>
-        <w:rPr>
-          <w:rFonts w:ascii="Tahoma" w:eastAsia="Times New Roman" w:hAnsi="Tahoma" w:cs="Tahoma"/>
-          <w:color w:val="1C3387"/>
-          <w:sz w:val="24"/>
-          <w:szCs w:val="24"/>
-          <w:lang w:eastAsia="en-GB"/>
-        </w:rPr>
-        <w:t>menos</w:t>
-      </w:r>
-      <w:proofErr w:type="spellEnd"/>
-      <w:r>
-        <w:rPr>
-          <w:rFonts w:ascii="Tahoma" w:eastAsia="Times New Roman" w:hAnsi="Tahoma" w:cs="Tahoma"/>
-          <w:color w:val="1C3387"/>
-          <w:sz w:val="24"/>
-          <w:szCs w:val="24"/>
-          <w:lang w:eastAsia="en-GB"/>
-        </w:rPr>
-        <w:t xml:space="preserve"> 4 </w:t>
-      </w:r>
-      <w:proofErr w:type="spellStart"/>
-      <w:r>
-        <w:rPr>
-          <w:rFonts w:ascii="Tahoma" w:eastAsia="Times New Roman" w:hAnsi="Tahoma" w:cs="Tahoma"/>
-          <w:color w:val="1C3387"/>
-          <w:sz w:val="24"/>
-          <w:szCs w:val="24"/>
-          <w:lang w:eastAsia="en-GB"/>
-        </w:rPr>
-        <w:t>atributos</w:t>
-      </w:r>
-      <w:proofErr w:type="spellEnd"/>
+          <w:lang w:val="pt-BR" w:eastAsia="en-GB"/>
+        </w:rPr>
+      </w:pPr>
+      <w:r>
+        <w:rPr>
+          <w:rFonts w:ascii="&amp;apos" w:eastAsia="Times New Roman" w:hAnsi="&amp;apos" w:cs="Times New Roman"/>
+          <w:color w:val="000000"/>
+          <w:sz w:val="24"/>
+          <w:szCs w:val="24"/>
+          <w:lang w:val="pt-BR" w:eastAsia="en-GB"/>
+        </w:rPr>
+        <w:t>Duas classes abstratas, sendo que uma classe abstrata herda da outra classe abstrata na hierarquia de classes;</w:t>
+      </w:r>
     </w:p>
     <w:p>
       <w:pPr>
@@ -167,61 +297,327 @@
       </w:pPr>
       <w:r>
         <w:rPr>
+          <w:rFonts w:ascii="&amp;apos" w:eastAsia="Times New Roman" w:hAnsi="&amp;apos" w:cs="Times New Roman"/>
+          <w:color w:val="000000"/>
+          <w:sz w:val="24"/>
+          <w:szCs w:val="24"/>
+          <w:lang w:val="pt-BR" w:eastAsia="en-GB"/>
+        </w:rPr>
+        <w:t xml:space="preserve">Cada classe abstrata deve ter pelo menos um parâmetro, o construtor </w:t>
+      </w:r>
+      <w:r>
+        <w:rPr>
+          <w:rFonts w:ascii="&amp;apos" w:eastAsia="Times New Roman" w:hAnsi="&amp;apos" w:cs="Times New Roman"/>
+          <w:color w:val="000000"/>
+          <w:sz w:val="24"/>
+          <w:szCs w:val="24"/>
+          <w:lang w:val="pt-BR" w:eastAsia="en-GB"/>
+        </w:rPr>
+        <w:t>vazio e o construtor default. Deve ter também um método não virtual, que não pode ser set ou get;</w:t>
+      </w:r>
+    </w:p>
+    <w:p>
+      <w:pPr>
+        <w:numPr>
+          <w:ilvl w:val="0"/>
+          <w:numId w:val="1"/>
+        </w:numPr>
+        <w:spacing w:before="100" w:beforeAutospacing="1" w:after="100" w:afterAutospacing="1" w:line="240" w:lineRule="auto"/>
+        <w:ind w:left="820"/>
+        <w:rPr>
+          <w:rFonts w:ascii="&amp;apos" w:eastAsia="Times New Roman" w:hAnsi="&amp;apos" w:cs="Times New Roman"/>
+          <w:color w:val="000000"/>
+          <w:sz w:val="24"/>
+          <w:szCs w:val="24"/>
+          <w:lang w:val="pt-BR" w:eastAsia="en-GB"/>
+        </w:rPr>
+      </w:pPr>
+      <w:r>
+        <w:rPr>
+          <w:rFonts w:ascii="&amp;apos" w:eastAsia="Times New Roman" w:hAnsi="&amp;apos" w:cs="Times New Roman"/>
+          <w:color w:val="000000"/>
+          <w:sz w:val="24"/>
+          <w:szCs w:val="24"/>
+          <w:lang w:val="pt-BR" w:eastAsia="en-GB"/>
+        </w:rPr>
+        <w:t xml:space="preserve">Pelo menos três classes concretas na </w:t>
+      </w:r>
+      <w:r>
+        <w:rPr>
+          <w:rFonts w:ascii="&amp;apos" w:eastAsia="Times New Roman" w:hAnsi="&amp;apos" w:cs="Times New Roman"/>
+          <w:color w:val="000000"/>
+          <w:sz w:val="24"/>
+          <w:szCs w:val="24"/>
+          <w:lang w:val="pt-BR" w:eastAsia="en-GB"/>
+        </w:rPr>
+        <w:t>hierarquia de classes</w:t>
+      </w:r>
+      <w:r>
+        <w:rPr>
+          <w:rFonts w:ascii="&amp;apos" w:eastAsia="Times New Roman" w:hAnsi="&amp;apos" w:cs="Times New Roman"/>
+          <w:color w:val="000000"/>
+          <w:sz w:val="24"/>
+          <w:szCs w:val="24"/>
+          <w:lang w:val="pt-BR" w:eastAsia="en-GB"/>
+        </w:rPr>
+        <w:t>;</w:t>
+      </w:r>
+    </w:p>
+    <w:p>
+      <w:pPr>
+        <w:numPr>
+          <w:ilvl w:val="0"/>
+          <w:numId w:val="1"/>
+        </w:numPr>
+        <w:spacing w:before="100" w:beforeAutospacing="1" w:after="100" w:afterAutospacing="1" w:line="240" w:lineRule="auto"/>
+        <w:ind w:left="820"/>
+        <w:rPr>
+          <w:rFonts w:ascii="&amp;apos" w:eastAsia="Times New Roman" w:hAnsi="&amp;apos" w:cs="Times New Roman"/>
+          <w:color w:val="000000"/>
+          <w:sz w:val="24"/>
+          <w:szCs w:val="24"/>
+          <w:lang w:val="pt-BR" w:eastAsia="en-GB"/>
+        </w:rPr>
+      </w:pPr>
+      <w:r>
+        <w:rPr>
+          <w:rFonts w:ascii="&amp;apos" w:eastAsia="Times New Roman" w:hAnsi="&amp;apos" w:cs="Times New Roman"/>
+          <w:color w:val="000000"/>
+          <w:sz w:val="24"/>
+          <w:szCs w:val="24"/>
+          <w:lang w:val="pt-BR" w:eastAsia="en-GB"/>
+        </w:rPr>
+        <w:t xml:space="preserve">Usar coerção de tipo C++ e não C, ou seja usar o </w:t>
+      </w:r>
+      <w:r>
+        <w:rPr>
+          <w:rFonts w:ascii="&amp;apos" w:eastAsia="Times New Roman" w:hAnsi="&amp;apos" w:cs="Times New Roman"/>
+          <w:b/>
+          <w:color w:val="000000"/>
+          <w:sz w:val="24"/>
+          <w:szCs w:val="24"/>
+          <w:lang w:val="pt-BR" w:eastAsia="en-GB"/>
+        </w:rPr>
+        <w:t>static_cast</w:t>
+      </w:r>
+      <w:r>
+        <w:rPr>
+          <w:rFonts w:ascii="&amp;apos" w:eastAsia="Times New Roman" w:hAnsi="&amp;apos" w:cs="Times New Roman"/>
+          <w:color w:val="000000"/>
+          <w:sz w:val="24"/>
+          <w:szCs w:val="24"/>
+          <w:lang w:val="pt-BR" w:eastAsia="en-GB"/>
+        </w:rPr>
+        <w:t xml:space="preserve"> para fazer o máximo de reutilização de código. </w:t>
+      </w:r>
+    </w:p>
+    <w:p>
+      <w:pPr>
+        <w:numPr>
+          <w:ilvl w:val="0"/>
+          <w:numId w:val="1"/>
+        </w:numPr>
+        <w:spacing w:before="100" w:beforeAutospacing="1" w:after="100" w:afterAutospacing="1" w:line="240" w:lineRule="auto"/>
+        <w:rPr>
+          <w:rFonts w:ascii="&amp;apos" w:eastAsia="Times New Roman" w:hAnsi="&amp;apos" w:cs="Times New Roman"/>
+          <w:color w:val="000000"/>
+          <w:sz w:val="24"/>
+          <w:szCs w:val="24"/>
+          <w:lang w:val="pt-BR" w:eastAsia="en-GB"/>
+        </w:rPr>
+      </w:pPr>
+      <w:r>
+        <w:rPr>
+          <w:rFonts w:ascii="&amp;apos" w:eastAsia="Times New Roman" w:hAnsi="&amp;apos" w:cs="Times New Roman"/>
+          <w:color w:val="000000"/>
+          <w:sz w:val="24"/>
+          <w:szCs w:val="24"/>
+          <w:lang w:val="pt-BR" w:eastAsia="en-GB"/>
+        </w:rPr>
+        <w:t xml:space="preserve">Usar um vector de classes concretas, o </w:t>
+      </w:r>
+      <w:r>
+        <w:rPr>
+          <w:rFonts w:ascii="&amp;apos" w:eastAsia="Times New Roman" w:hAnsi="&amp;apos" w:cs="Times New Roman"/>
+          <w:b/>
+          <w:color w:val="000000"/>
+          <w:sz w:val="24"/>
+          <w:szCs w:val="24"/>
+          <w:lang w:val="pt-BR" w:eastAsia="en-GB"/>
+        </w:rPr>
+        <w:t>dynamic_cast</w:t>
+      </w:r>
+      <w:r>
+        <w:rPr>
+          <w:rFonts w:ascii="&amp;apos" w:eastAsia="Times New Roman" w:hAnsi="&amp;apos" w:cs="Times New Roman"/>
+          <w:color w:val="000000"/>
+          <w:sz w:val="24"/>
+          <w:szCs w:val="24"/>
+          <w:lang w:val="pt-BR" w:eastAsia="en-GB"/>
+        </w:rPr>
+        <w:t xml:space="preserve"> e o </w:t>
+      </w:r>
+      <w:r>
+        <w:rPr>
+          <w:rFonts w:ascii="&amp;apos" w:eastAsia="Times New Roman" w:hAnsi="&amp;apos" w:cs="Times New Roman"/>
+          <w:b/>
+          <w:color w:val="000000"/>
+          <w:sz w:val="24"/>
+          <w:szCs w:val="24"/>
+          <w:lang w:val="pt-BR" w:eastAsia="en-GB"/>
+        </w:rPr>
+        <w:t>typeid</w:t>
+      </w:r>
+      <w:r>
+        <w:rPr>
+          <w:rFonts w:ascii="&amp;apos" w:eastAsia="Times New Roman" w:hAnsi="&amp;apos" w:cs="Times New Roman"/>
+          <w:color w:val="000000"/>
+          <w:sz w:val="24"/>
+          <w:szCs w:val="24"/>
+          <w:lang w:val="pt-BR" w:eastAsia="en-GB"/>
+        </w:rPr>
+        <w:t xml:space="preserve"> como indicado aqui: </w:t>
+      </w:r>
+      <w:hyperlink r:id="rId5" w:history="1">
+        <w:r>
+          <w:rPr>
+            <w:rStyle w:val="Hyperlink"/>
+            <w:rFonts w:ascii="&amp;apos" w:eastAsia="Times New Roman" w:hAnsi="&amp;apos" w:cs="Times New Roman"/>
+            <w:sz w:val="24"/>
+            <w:szCs w:val="24"/>
+            <w:lang w:val="pt-BR" w:eastAsia="en-GB"/>
+          </w:rPr>
+          <w:t>https://basecamp.com/2595605/projects/7018448/messages/33080741</w:t>
+        </w:r>
+      </w:hyperlink>
+    </w:p>
+    <w:p>
+      <w:pPr>
+        <w:numPr>
+          <w:ilvl w:val="0"/>
+          <w:numId w:val="1"/>
+        </w:numPr>
+        <w:spacing w:before="100" w:beforeAutospacing="1" w:after="100" w:afterAutospacing="1" w:line="240" w:lineRule="auto"/>
+        <w:rPr>
+          <w:rFonts w:ascii="&amp;apos" w:eastAsia="Times New Roman" w:hAnsi="&amp;apos" w:cs="Times New Roman"/>
+          <w:color w:val="000000"/>
+          <w:sz w:val="24"/>
+          <w:szCs w:val="24"/>
+          <w:lang w:val="pt-BR" w:eastAsia="en-GB"/>
+        </w:rPr>
+      </w:pPr>
+      <w:r>
+        <w:rPr>
+          <w:rFonts w:ascii="&amp;apos" w:eastAsia="Times New Roman" w:hAnsi="&amp;apos" w:cs="Times New Roman"/>
+          <w:color w:val="000000"/>
+          <w:sz w:val="24"/>
+          <w:szCs w:val="24"/>
+          <w:lang w:val="pt-BR" w:eastAsia="en-GB"/>
+        </w:rPr>
+        <w:t xml:space="preserve">Criar uma função no arquivo do </w:t>
+      </w:r>
+      <w:r>
+        <w:rPr>
+          <w:rFonts w:ascii="&amp;apos" w:eastAsia="Times New Roman" w:hAnsi="&amp;apos" w:cs="Times New Roman"/>
+          <w:b/>
+          <w:color w:val="000000"/>
+          <w:sz w:val="24"/>
+          <w:szCs w:val="24"/>
+          <w:lang w:val="pt-BR" w:eastAsia="en-GB"/>
+        </w:rPr>
+        <w:t>main</w:t>
+      </w:r>
+      <w:r>
+        <w:rPr>
+          <w:rFonts w:ascii="&amp;apos" w:eastAsia="Times New Roman" w:hAnsi="&amp;apos" w:cs="Times New Roman"/>
+          <w:color w:val="000000"/>
+          <w:sz w:val="24"/>
+          <w:szCs w:val="24"/>
+          <w:lang w:val="pt-BR" w:eastAsia="en-GB"/>
+        </w:rPr>
+        <w:t>, que aceita um ponteiro da classe genérica e mostrar o seu uso para as classes concretas;</w:t>
+      </w:r>
+    </w:p>
+    <w:p>
+      <w:pPr>
+        <w:spacing w:after="0" w:line="240" w:lineRule="auto"/>
+        <w:rPr>
           <w:rFonts w:ascii="Tahoma" w:eastAsia="Times New Roman" w:hAnsi="Tahoma" w:cs="Tahoma"/>
+          <w:b/>
+          <w:bCs/>
+          <w:i/>
+          <w:iCs/>
           <w:color w:val="1C3387"/>
           <w:sz w:val="24"/>
           <w:szCs w:val="24"/>
           <w:lang w:val="pt-BR" w:eastAsia="en-GB"/>
         </w:rPr>
-        <w:t xml:space="preserve">Pelo menos 4 funções membros sem incluir </w:t>
-      </w:r>
-      <w:proofErr w:type="spellStart"/>
-      <w:r>
+      </w:pPr>
+    </w:p>
+    <w:p>
+      <w:pPr>
+        <w:spacing w:after="0" w:line="240" w:lineRule="auto"/>
         <w:rPr>
           <w:rFonts w:ascii="Tahoma" w:eastAsia="Times New Roman" w:hAnsi="Tahoma" w:cs="Tahoma"/>
+          <w:b/>
+          <w:bCs/>
+          <w:i/>
+          <w:iCs/>
           <w:color w:val="1C3387"/>
           <w:sz w:val="24"/>
           <w:szCs w:val="24"/>
           <w:lang w:val="pt-BR" w:eastAsia="en-GB"/>
         </w:rPr>
-        <w:t>get</w:t>
-      </w:r>
-      <w:proofErr w:type="spellEnd"/>
-      <w:r>
+      </w:pPr>
+    </w:p>
+    <w:p>
+      <w:pPr>
+        <w:spacing w:after="0" w:line="240" w:lineRule="auto"/>
         <w:rPr>
           <w:rFonts w:ascii="Tahoma" w:eastAsia="Times New Roman" w:hAnsi="Tahoma" w:cs="Tahoma"/>
+          <w:b/>
+          <w:bCs/>
+          <w:i/>
+          <w:iCs/>
           <w:color w:val="1C3387"/>
           <w:sz w:val="24"/>
           <w:szCs w:val="24"/>
           <w:lang w:val="pt-BR" w:eastAsia="en-GB"/>
         </w:rPr>
-        <w:t xml:space="preserve"> e set</w:t>
-      </w:r>
-    </w:p>
-    <w:p>
-      <w:pPr>
-        <w:spacing w:after="0" w:line="240" w:lineRule="auto"/>
-        <w:rPr>
-          <w:rFonts w:ascii="&amp;apos" w:eastAsia="Times New Roman" w:hAnsi="&amp;apos" w:cs="Times New Roman"/>
-          <w:color w:val="000000"/>
-          <w:sz w:val="27"/>
-          <w:szCs w:val="27"/>
-          <w:lang w:val="pt-BR" w:eastAsia="en-GB"/>
-        </w:rPr>
-      </w:pPr>
-    </w:p>
-    <w:p>
-      <w:pPr>
-        <w:spacing w:after="0" w:line="240" w:lineRule="auto"/>
-        <w:rPr>
-          <w:rFonts w:ascii="&amp;apos" w:eastAsia="Times New Roman" w:hAnsi="&amp;apos" w:cs="Times New Roman"/>
-          <w:color w:val="000000"/>
-          <w:sz w:val="27"/>
-          <w:szCs w:val="27"/>
-          <w:lang w:eastAsia="en-GB"/>
-        </w:rPr>
-      </w:pPr>
-      <w:proofErr w:type="spellStart"/>
+      </w:pPr>
+      <w:r>
+        <w:rPr>
+          <w:rFonts w:ascii="&amp;apos" w:eastAsia="Times New Roman" w:hAnsi="&amp;apos" w:cs="Times New Roman"/>
+          <w:b/>
+          <w:i/>
+          <w:color w:val="000000"/>
+          <w:sz w:val="24"/>
+          <w:szCs w:val="24"/>
+          <w:u w:val="single"/>
+          <w:lang w:val="pt-BR" w:eastAsia="en-GB"/>
+        </w:rPr>
+        <w:t>Importante</w:t>
+      </w:r>
+      <w:r>
+        <w:rPr>
+          <w:rFonts w:ascii="&amp;apos" w:eastAsia="Times New Roman" w:hAnsi="&amp;apos" w:cs="Times New Roman"/>
+          <w:color w:val="000000"/>
+          <w:sz w:val="24"/>
+          <w:szCs w:val="24"/>
+          <w:lang w:val="pt-BR" w:eastAsia="en-GB"/>
+        </w:rPr>
+        <w:t>:</w:t>
+      </w:r>
+      <w:r>
+        <w:rPr>
+          <w:rFonts w:ascii="&amp;apos" w:eastAsia="Times New Roman" w:hAnsi="&amp;apos" w:cs="Times New Roman"/>
+          <w:color w:val="000000"/>
+          <w:sz w:val="24"/>
+          <w:szCs w:val="24"/>
+          <w:lang w:val="pt-BR" w:eastAsia="en-GB"/>
+        </w:rPr>
+        <w:t xml:space="preserve"> </w:t>
+      </w:r>
       <w:r>
         <w:rPr>
           <w:rFonts w:ascii="Tahoma" w:eastAsia="Times New Roman" w:hAnsi="Tahoma" w:cs="Tahoma"/>
@@ -230,11 +626,10 @@
           <w:color w:val="1C3387"/>
           <w:sz w:val="24"/>
           <w:szCs w:val="24"/>
-          <w:lang w:eastAsia="en-GB"/>
-        </w:rPr>
-        <w:t>Requisitos</w:t>
-      </w:r>
-      <w:proofErr w:type="spellEnd"/>
+          <w:lang w:val="pt-BR" w:eastAsia="en-GB"/>
+        </w:rPr>
+        <w:t>Todos os R</w:t>
+      </w:r>
       <w:r>
         <w:rPr>
           <w:rFonts w:ascii="Tahoma" w:eastAsia="Times New Roman" w:hAnsi="Tahoma" w:cs="Tahoma"/>
@@ -243,11 +638,10 @@
           <w:color w:val="1C3387"/>
           <w:sz w:val="24"/>
           <w:szCs w:val="24"/>
-          <w:lang w:eastAsia="en-GB"/>
-        </w:rPr>
-        <w:t xml:space="preserve"> de </w:t>
-      </w:r>
-      <w:proofErr w:type="spellStart"/>
+          <w:lang w:val="pt-BR" w:eastAsia="en-GB"/>
+        </w:rPr>
+        <w:t>equisitos</w:t>
+      </w:r>
       <w:r>
         <w:rPr>
           <w:rFonts w:ascii="Tahoma" w:eastAsia="Times New Roman" w:hAnsi="Tahoma" w:cs="Tahoma"/>
@@ -256,11 +650,208 @@
           <w:color w:val="1C3387"/>
           <w:sz w:val="24"/>
           <w:szCs w:val="24"/>
+          <w:lang w:val="pt-BR" w:eastAsia="en-GB"/>
+        </w:rPr>
+        <w:t xml:space="preserve"> abaixo ainda devem ser feitos</w:t>
+      </w:r>
+      <w:r>
+        <w:rPr>
+          <w:rFonts w:ascii="Tahoma" w:eastAsia="Times New Roman" w:hAnsi="Tahoma" w:cs="Tahoma"/>
+          <w:b/>
+          <w:bCs/>
+          <w:color w:val="1C3387"/>
+          <w:sz w:val="24"/>
+          <w:szCs w:val="24"/>
+          <w:lang w:val="pt-BR" w:eastAsia="en-GB"/>
+        </w:rPr>
+        <w:t xml:space="preserve"> e serão avaliados</w:t>
+      </w:r>
+    </w:p>
+    <w:p>
+      <w:pPr>
+        <w:spacing w:after="0" w:line="240" w:lineRule="auto"/>
+        <w:rPr>
+          <w:rFonts w:ascii="Tahoma" w:eastAsia="Times New Roman" w:hAnsi="Tahoma" w:cs="Tahoma"/>
+          <w:b/>
+          <w:bCs/>
+          <w:i/>
+          <w:iCs/>
+          <w:color w:val="1C3387"/>
+          <w:sz w:val="24"/>
+          <w:szCs w:val="24"/>
+          <w:lang w:val="pt-BR" w:eastAsia="en-GB"/>
+        </w:rPr>
+      </w:pPr>
+    </w:p>
+    <w:p>
+      <w:pPr>
+        <w:spacing w:after="0" w:line="240" w:lineRule="auto"/>
+        <w:rPr>
+          <w:rFonts w:ascii="Tahoma" w:eastAsia="Times New Roman" w:hAnsi="Tahoma" w:cs="Tahoma"/>
+          <w:b/>
+          <w:bCs/>
+          <w:i/>
+          <w:iCs/>
+          <w:color w:val="1C3387"/>
+          <w:sz w:val="24"/>
+          <w:szCs w:val="24"/>
+          <w:lang w:val="pt-BR" w:eastAsia="en-GB"/>
+        </w:rPr>
+      </w:pPr>
+    </w:p>
+    <w:p>
+      <w:pPr>
+        <w:spacing w:after="0" w:line="240" w:lineRule="auto"/>
+        <w:rPr>
+          <w:rFonts w:ascii="Tahoma" w:eastAsia="Times New Roman" w:hAnsi="Tahoma" w:cs="Tahoma"/>
+          <w:b/>
+          <w:bCs/>
+          <w:i/>
+          <w:iCs/>
+          <w:color w:val="1C3387"/>
+          <w:sz w:val="24"/>
+          <w:szCs w:val="24"/>
+          <w:lang w:val="pt-BR" w:eastAsia="en-GB"/>
+        </w:rPr>
+      </w:pPr>
+    </w:p>
+    <w:p>
+      <w:pPr>
+        <w:spacing w:after="0" w:line="240" w:lineRule="auto"/>
+        <w:rPr>
+          <w:rFonts w:ascii="&amp;apos" w:eastAsia="Times New Roman" w:hAnsi="&amp;apos" w:cs="Times New Roman"/>
+          <w:color w:val="000000"/>
+          <w:sz w:val="27"/>
+          <w:szCs w:val="27"/>
+          <w:lang w:val="pt-BR" w:eastAsia="en-GB"/>
+        </w:rPr>
+      </w:pPr>
+      <w:r>
+        <w:rPr>
+          <w:rFonts w:ascii="Tahoma" w:eastAsia="Times New Roman" w:hAnsi="Tahoma" w:cs="Tahoma"/>
+          <w:b/>
+          <w:bCs/>
+          <w:i/>
+          <w:iCs/>
+          <w:color w:val="1C3387"/>
+          <w:sz w:val="24"/>
+          <w:szCs w:val="24"/>
+          <w:lang w:val="pt-BR" w:eastAsia="en-GB"/>
+        </w:rPr>
+        <w:t>Todos os atributos e funções membros devem estar relacionados a classe</w:t>
+      </w:r>
+    </w:p>
+    <w:p>
+      <w:pPr>
+        <w:spacing w:after="0" w:line="240" w:lineRule="auto"/>
+        <w:rPr>
+          <w:rFonts w:ascii="&amp;apos" w:eastAsia="Times New Roman" w:hAnsi="&amp;apos" w:cs="Times New Roman"/>
+          <w:color w:val="000000"/>
+          <w:sz w:val="27"/>
+          <w:szCs w:val="27"/>
+          <w:lang w:val="pt-BR" w:eastAsia="en-GB"/>
+        </w:rPr>
+      </w:pPr>
+      <w:r>
+        <w:rPr>
+          <w:rFonts w:ascii="&amp;apos" w:eastAsia="Times New Roman" w:hAnsi="&amp;apos" w:cs="Times New Roman"/>
+          <w:color w:val="1C3387"/>
+          <w:sz w:val="27"/>
+          <w:szCs w:val="27"/>
+          <w:lang w:val="pt-BR" w:eastAsia="en-GB"/>
+        </w:rPr>
+        <w:t>  </w:t>
+      </w:r>
+    </w:p>
+    <w:p>
+      <w:pPr>
+        <w:numPr>
+          <w:ilvl w:val="0"/>
+          <w:numId w:val="1"/>
+        </w:numPr>
+        <w:spacing w:before="100" w:beforeAutospacing="1" w:after="100" w:afterAutospacing="1" w:line="240" w:lineRule="auto"/>
+        <w:ind w:left="820"/>
+        <w:rPr>
+          <w:rFonts w:ascii="&amp;apos" w:eastAsia="Times New Roman" w:hAnsi="&amp;apos" w:cs="Times New Roman"/>
+          <w:color w:val="000000"/>
+          <w:sz w:val="24"/>
+          <w:szCs w:val="24"/>
           <w:lang w:eastAsia="en-GB"/>
         </w:rPr>
-        <w:t>implementação</w:t>
-      </w:r>
-      <w:proofErr w:type="spellEnd"/>
+      </w:pPr>
+      <w:r>
+        <w:rPr>
+          <w:rFonts w:ascii="Tahoma" w:eastAsia="Times New Roman" w:hAnsi="Tahoma" w:cs="Tahoma"/>
+          <w:color w:val="1C3387"/>
+          <w:sz w:val="24"/>
+          <w:szCs w:val="24"/>
+          <w:lang w:eastAsia="en-GB"/>
+        </w:rPr>
+        <w:t>Pelo menos 4 atributos</w:t>
+      </w:r>
+    </w:p>
+    <w:p>
+      <w:pPr>
+        <w:numPr>
+          <w:ilvl w:val="0"/>
+          <w:numId w:val="1"/>
+        </w:numPr>
+        <w:spacing w:before="100" w:beforeAutospacing="1" w:after="100" w:afterAutospacing="1" w:line="240" w:lineRule="auto"/>
+        <w:ind w:left="820"/>
+        <w:rPr>
+          <w:rFonts w:ascii="&amp;apos" w:eastAsia="Times New Roman" w:hAnsi="&amp;apos" w:cs="Times New Roman"/>
+          <w:color w:val="000000"/>
+          <w:sz w:val="24"/>
+          <w:szCs w:val="24"/>
+          <w:lang w:val="pt-BR" w:eastAsia="en-GB"/>
+        </w:rPr>
+      </w:pPr>
+      <w:r>
+        <w:rPr>
+          <w:rFonts w:ascii="Tahoma" w:eastAsia="Times New Roman" w:hAnsi="Tahoma" w:cs="Tahoma"/>
+          <w:color w:val="1C3387"/>
+          <w:sz w:val="24"/>
+          <w:szCs w:val="24"/>
+          <w:lang w:val="pt-BR" w:eastAsia="en-GB"/>
+        </w:rPr>
+        <w:t>Pelo menos 4 funções membros sem incluir get e set</w:t>
+      </w:r>
+    </w:p>
+    <w:p>
+      <w:pPr>
+        <w:spacing w:after="0" w:line="240" w:lineRule="auto"/>
+        <w:rPr>
+          <w:rFonts w:ascii="&amp;apos" w:eastAsia="Times New Roman" w:hAnsi="&amp;apos" w:cs="Times New Roman"/>
+          <w:color w:val="000000"/>
+          <w:sz w:val="27"/>
+          <w:szCs w:val="27"/>
+          <w:lang w:val="pt-BR" w:eastAsia="en-GB"/>
+        </w:rPr>
+      </w:pPr>
+    </w:p>
+    <w:p>
+      <w:pPr>
+        <w:spacing w:after="0" w:line="240" w:lineRule="auto"/>
+        <w:rPr>
+          <w:rFonts w:ascii="&amp;apos" w:eastAsia="Times New Roman" w:hAnsi="&amp;apos" w:cs="Times New Roman"/>
+          <w:color w:val="000000"/>
+          <w:sz w:val="27"/>
+          <w:szCs w:val="27"/>
+          <w:lang w:eastAsia="en-GB"/>
+        </w:rPr>
+      </w:pPr>
+      <w:r>
+        <w:rPr>
+          <w:rFonts w:ascii="Tahoma" w:eastAsia="Times New Roman" w:hAnsi="Tahoma" w:cs="Tahoma"/>
+          <w:b/>
+          <w:bCs/>
+          <w:color w:val="1C3387"/>
+          <w:sz w:val="24"/>
+          <w:szCs w:val="24"/>
+          <w:lang w:eastAsia="en-GB"/>
+        </w:rPr>
+        <w:t>Requisitos de implementação</w:t>
+      </w:r>
     </w:p>
     <w:p>
       <w:pPr>
@@ -272,7 +863,7 @@
         <w:ind w:left="820"/>
         <w:rPr>
           <w:rFonts w:ascii="&amp;apos" w:eastAsia="Times New Roman" w:hAnsi="&amp;apos" w:cs="Times New Roman"/>
-          <w:color w:val="000000"/>
+          <w:color w:val="000000" w:themeColor="text1"/>
           <w:sz w:val="24"/>
           <w:szCs w:val="24"/>
           <w:lang w:eastAsia="en-GB"/>
@@ -281,54 +872,22 @@
       <w:r>
         <w:rPr>
           <w:rFonts w:ascii="Tahoma" w:eastAsia="Times New Roman" w:hAnsi="Tahoma" w:cs="Tahoma"/>
-          <w:color w:val="1C3387"/>
-          <w:sz w:val="24"/>
-          <w:szCs w:val="24"/>
-          <w:lang w:val="pt-BR" w:eastAsia="en-GB"/>
-        </w:rPr>
-        <w:t>Todos os atributos devem ser inicializados.</w:t>
+          <w:color w:val="000000" w:themeColor="text1"/>
+          <w:sz w:val="24"/>
+          <w:szCs w:val="24"/>
+          <w:lang w:val="pt-BR" w:eastAsia="en-GB"/>
+        </w:rPr>
+        <w:t>Todos os atributos devem ser inicializados. </w:t>
       </w:r>
       <w:r>
         <w:rPr>
           <w:rFonts w:ascii="Tahoma" w:eastAsia="Times New Roman" w:hAnsi="Tahoma" w:cs="Tahoma"/>
-          <w:color w:val="000000"/>
-          <w:sz w:val="24"/>
-          <w:szCs w:val="24"/>
-          <w:lang w:val="pt-BR" w:eastAsia="en-GB"/>
-        </w:rPr>
-        <w:t> </w:t>
-      </w:r>
-      <w:r>
-        <w:rPr>
-          <w:rFonts w:ascii="Tahoma" w:eastAsia="Times New Roman" w:hAnsi="Tahoma" w:cs="Tahoma"/>
-          <w:color w:val="8600A4"/>
+          <w:color w:val="000000" w:themeColor="text1"/>
           <w:sz w:val="24"/>
           <w:szCs w:val="24"/>
           <w:lang w:eastAsia="en-GB"/>
         </w:rPr>
-        <w:t xml:space="preserve">Fez </w:t>
-      </w:r>
-      <w:proofErr w:type="spellStart"/>
-      <w:r>
-        <w:rPr>
-          <w:rFonts w:ascii="Tahoma" w:eastAsia="Times New Roman" w:hAnsi="Tahoma" w:cs="Tahoma"/>
-          <w:color w:val="8600A4"/>
-          <w:sz w:val="24"/>
-          <w:szCs w:val="24"/>
-          <w:lang w:eastAsia="en-GB"/>
-        </w:rPr>
-        <w:t>validação</w:t>
-      </w:r>
-      <w:proofErr w:type="spellEnd"/>
-      <w:r>
-        <w:rPr>
-          <w:rFonts w:ascii="Tahoma" w:eastAsia="Times New Roman" w:hAnsi="Tahoma" w:cs="Tahoma"/>
-          <w:color w:val="8600A4"/>
-          <w:sz w:val="24"/>
-          <w:szCs w:val="24"/>
-          <w:lang w:eastAsia="en-GB"/>
-        </w:rPr>
-        <w:t xml:space="preserve"> de dados</w:t>
+        <w:t>Fez validação de dados</w:t>
       </w:r>
     </w:p>
     <w:p>
@@ -341,7 +900,7 @@
         <w:ind w:left="820"/>
         <w:rPr>
           <w:rFonts w:ascii="&amp;apos" w:eastAsia="Times New Roman" w:hAnsi="&amp;apos" w:cs="Times New Roman"/>
-          <w:color w:val="000000"/>
+          <w:color w:val="000000" w:themeColor="text1"/>
           <w:sz w:val="24"/>
           <w:szCs w:val="24"/>
           <w:lang w:eastAsia="en-GB"/>
@@ -350,132 +909,22 @@
       <w:r>
         <w:rPr>
           <w:rFonts w:ascii="Tahoma" w:eastAsia="Times New Roman" w:hAnsi="Tahoma" w:cs="Tahoma"/>
-          <w:color w:val="1C3387"/>
-          <w:sz w:val="24"/>
-          <w:szCs w:val="24"/>
-          <w:lang w:val="pt-BR" w:eastAsia="en-GB"/>
-        </w:rPr>
-        <w:t>Três construtores, incluindo um construtor de cópia e construtor com parâmetros defaults.</w:t>
+          <w:color w:val="000000" w:themeColor="text1"/>
+          <w:sz w:val="24"/>
+          <w:szCs w:val="24"/>
+          <w:lang w:val="pt-BR" w:eastAsia="en-GB"/>
+        </w:rPr>
+        <w:t>Três construtores, incluindo um construtor de cópia e construtor com parâmetros defaults. </w:t>
       </w:r>
       <w:r>
         <w:rPr>
           <w:rFonts w:ascii="Tahoma" w:eastAsia="Times New Roman" w:hAnsi="Tahoma" w:cs="Tahoma"/>
-          <w:color w:val="000000"/>
-          <w:sz w:val="24"/>
-          <w:szCs w:val="24"/>
-          <w:lang w:val="pt-BR" w:eastAsia="en-GB"/>
-        </w:rPr>
-        <w:t> </w:t>
-      </w:r>
-      <w:proofErr w:type="spellStart"/>
-      <w:r>
-        <w:rPr>
-          <w:rFonts w:ascii="Tahoma" w:eastAsia="Times New Roman" w:hAnsi="Tahoma" w:cs="Tahoma"/>
-          <w:color w:val="9C004C"/>
+          <w:color w:val="000000" w:themeColor="text1"/>
           <w:sz w:val="24"/>
           <w:szCs w:val="24"/>
           <w:lang w:eastAsia="en-GB"/>
         </w:rPr>
-        <w:t>Verifica</w:t>
-      </w:r>
-      <w:proofErr w:type="spellEnd"/>
-      <w:r>
-        <w:rPr>
-          <w:rFonts w:ascii="Tahoma" w:eastAsia="Times New Roman" w:hAnsi="Tahoma" w:cs="Tahoma"/>
-          <w:color w:val="9C004C"/>
-          <w:sz w:val="24"/>
-          <w:szCs w:val="24"/>
-          <w:lang w:eastAsia="en-GB"/>
-        </w:rPr>
-        <w:t xml:space="preserve"> </w:t>
-      </w:r>
-      <w:proofErr w:type="spellStart"/>
-      <w:r>
-        <w:rPr>
-          <w:rFonts w:ascii="Tahoma" w:eastAsia="Times New Roman" w:hAnsi="Tahoma" w:cs="Tahoma"/>
-          <w:color w:val="9C004C"/>
-          <w:sz w:val="24"/>
-          <w:szCs w:val="24"/>
-          <w:lang w:eastAsia="en-GB"/>
-        </w:rPr>
-        <w:t>alocação</w:t>
-      </w:r>
-      <w:proofErr w:type="spellEnd"/>
-      <w:r>
-        <w:rPr>
-          <w:rFonts w:ascii="Tahoma" w:eastAsia="Times New Roman" w:hAnsi="Tahoma" w:cs="Tahoma"/>
-          <w:color w:val="9C004C"/>
-          <w:sz w:val="24"/>
-          <w:szCs w:val="24"/>
-          <w:lang w:eastAsia="en-GB"/>
-        </w:rPr>
-        <w:t xml:space="preserve"> </w:t>
-      </w:r>
-      <w:proofErr w:type="spellStart"/>
-      <w:r>
-        <w:rPr>
-          <w:rFonts w:ascii="Tahoma" w:eastAsia="Times New Roman" w:hAnsi="Tahoma" w:cs="Tahoma"/>
-          <w:color w:val="9C004C"/>
-          <w:sz w:val="24"/>
-          <w:szCs w:val="24"/>
-          <w:lang w:eastAsia="en-GB"/>
-        </w:rPr>
-        <w:t>dentro</w:t>
-      </w:r>
-      <w:proofErr w:type="spellEnd"/>
-      <w:r>
-        <w:rPr>
-          <w:rFonts w:ascii="Tahoma" w:eastAsia="Times New Roman" w:hAnsi="Tahoma" w:cs="Tahoma"/>
-          <w:color w:val="9C004C"/>
-          <w:sz w:val="24"/>
-          <w:szCs w:val="24"/>
-          <w:lang w:eastAsia="en-GB"/>
-        </w:rPr>
-        <w:t xml:space="preserve"> do </w:t>
-      </w:r>
-      <w:proofErr w:type="spellStart"/>
-      <w:r>
-        <w:rPr>
-          <w:rFonts w:ascii="Tahoma" w:eastAsia="Times New Roman" w:hAnsi="Tahoma" w:cs="Tahoma"/>
-          <w:color w:val="9C004C"/>
-          <w:sz w:val="24"/>
-          <w:szCs w:val="24"/>
-          <w:lang w:eastAsia="en-GB"/>
-        </w:rPr>
-        <w:t>construtor</w:t>
-      </w:r>
-      <w:proofErr w:type="spellEnd"/>
-      <w:r>
-        <w:rPr>
-          <w:rFonts w:ascii="Tahoma" w:eastAsia="Times New Roman" w:hAnsi="Tahoma" w:cs="Tahoma"/>
-          <w:color w:val="9C004C"/>
-          <w:sz w:val="24"/>
-          <w:szCs w:val="24"/>
-          <w:lang w:eastAsia="en-GB"/>
-        </w:rPr>
-        <w:t xml:space="preserve"> de </w:t>
-      </w:r>
-      <w:proofErr w:type="spellStart"/>
-      <w:r>
-        <w:rPr>
-          <w:rFonts w:ascii="Tahoma" w:eastAsia="Times New Roman" w:hAnsi="Tahoma" w:cs="Tahoma"/>
-          <w:color w:val="9C004C"/>
-          <w:sz w:val="24"/>
-          <w:szCs w:val="24"/>
-          <w:lang w:eastAsia="en-GB"/>
-        </w:rPr>
-        <w:t>cópia</w:t>
-      </w:r>
-      <w:proofErr w:type="spellEnd"/>
-      <w:r>
-        <w:rPr>
-          <w:rFonts w:ascii="Tahoma" w:eastAsia="Times New Roman" w:hAnsi="Tahoma" w:cs="Tahoma"/>
-          <w:color w:val="9C004C"/>
-          <w:sz w:val="24"/>
-          <w:szCs w:val="24"/>
-          <w:lang w:eastAsia="en-GB"/>
-        </w:rPr>
-        <w:t>.</w:t>
+        <w:t>Verifica alocação dentro do construtor de cópia.</w:t>
       </w:r>
     </w:p>
     <w:p>
@@ -488,77 +937,21 @@
         <w:ind w:left="820"/>
         <w:rPr>
           <w:rFonts w:ascii="&amp;apos" w:eastAsia="Times New Roman" w:hAnsi="&amp;apos" w:cs="Times New Roman"/>
-          <w:color w:val="000000"/>
+          <w:color w:val="000000" w:themeColor="text1"/>
           <w:sz w:val="24"/>
           <w:szCs w:val="24"/>
           <w:lang w:eastAsia="en-GB"/>
         </w:rPr>
       </w:pPr>
-      <w:proofErr w:type="spellStart"/>
       <w:r>
         <w:rPr>
           <w:rFonts w:ascii="Tahoma" w:eastAsia="Times New Roman" w:hAnsi="Tahoma" w:cs="Tahoma"/>
-          <w:color w:val="1C3387"/>
+          <w:color w:val="000000" w:themeColor="text1"/>
           <w:sz w:val="24"/>
           <w:szCs w:val="24"/>
           <w:lang w:eastAsia="en-GB"/>
         </w:rPr>
-        <w:t>Deve</w:t>
-      </w:r>
-      <w:proofErr w:type="spellEnd"/>
-      <w:r>
-        <w:rPr>
-          <w:rFonts w:ascii="Tahoma" w:eastAsia="Times New Roman" w:hAnsi="Tahoma" w:cs="Tahoma"/>
-          <w:color w:val="1C3387"/>
-          <w:sz w:val="24"/>
-          <w:szCs w:val="24"/>
-          <w:lang w:eastAsia="en-GB"/>
-        </w:rPr>
-        <w:t xml:space="preserve"> </w:t>
-      </w:r>
-      <w:proofErr w:type="spellStart"/>
-      <w:r>
-        <w:rPr>
-          <w:rFonts w:ascii="Tahoma" w:eastAsia="Times New Roman" w:hAnsi="Tahoma" w:cs="Tahoma"/>
-          <w:color w:val="1C3387"/>
-          <w:sz w:val="24"/>
-          <w:szCs w:val="24"/>
-          <w:lang w:eastAsia="en-GB"/>
-        </w:rPr>
-        <w:t>ter</w:t>
-      </w:r>
-      <w:proofErr w:type="spellEnd"/>
-      <w:r>
-        <w:rPr>
-          <w:rFonts w:ascii="Tahoma" w:eastAsia="Times New Roman" w:hAnsi="Tahoma" w:cs="Tahoma"/>
-          <w:color w:val="1C3387"/>
-          <w:sz w:val="24"/>
-          <w:szCs w:val="24"/>
-          <w:lang w:eastAsia="en-GB"/>
-        </w:rPr>
-        <w:t xml:space="preserve"> um </w:t>
-      </w:r>
-      <w:proofErr w:type="spellStart"/>
-      <w:r>
-        <w:rPr>
-          <w:rFonts w:ascii="Tahoma" w:eastAsia="Times New Roman" w:hAnsi="Tahoma" w:cs="Tahoma"/>
-          <w:color w:val="1C3387"/>
-          <w:sz w:val="24"/>
-          <w:szCs w:val="24"/>
-          <w:lang w:eastAsia="en-GB"/>
-        </w:rPr>
-        <w:t>atributo</w:t>
-      </w:r>
-      <w:proofErr w:type="spellEnd"/>
-      <w:r>
-        <w:rPr>
-          <w:rFonts w:ascii="Tahoma" w:eastAsia="Times New Roman" w:hAnsi="Tahoma" w:cs="Tahoma"/>
-          <w:color w:val="1C3387"/>
-          <w:sz w:val="24"/>
-          <w:szCs w:val="24"/>
-          <w:lang w:eastAsia="en-GB"/>
-        </w:rPr>
-        <w:t xml:space="preserve"> string</w:t>
+        <w:t>Deve ter um atributo string</w:t>
       </w:r>
     </w:p>
     <w:p>
@@ -571,7 +964,7 @@
         <w:ind w:left="820"/>
         <w:rPr>
           <w:rFonts w:ascii="&amp;apos" w:eastAsia="Times New Roman" w:hAnsi="&amp;apos" w:cs="Times New Roman"/>
-          <w:color w:val="000000"/>
+          <w:color w:val="000000" w:themeColor="text1"/>
           <w:sz w:val="24"/>
           <w:szCs w:val="24"/>
           <w:lang w:val="pt-BR" w:eastAsia="en-GB"/>
@@ -580,76 +973,12 @@
       <w:r>
         <w:rPr>
           <w:rFonts w:ascii="Tahoma" w:eastAsia="Times New Roman" w:hAnsi="Tahoma" w:cs="Tahoma"/>
-          <w:color w:val="1C3387"/>
-          <w:sz w:val="24"/>
-          <w:szCs w:val="24"/>
-          <w:lang w:val="pt-BR" w:eastAsia="en-GB"/>
-        </w:rPr>
-        <w:t xml:space="preserve">Um atributo </w:t>
-      </w:r>
-      <w:proofErr w:type="spellStart"/>
-      <w:r>
-        <w:rPr>
-          <w:rFonts w:ascii="Tahoma" w:eastAsia="Times New Roman" w:hAnsi="Tahoma" w:cs="Tahoma"/>
-          <w:color w:val="1C3387"/>
-          <w:sz w:val="24"/>
-          <w:szCs w:val="24"/>
-          <w:lang w:val="pt-BR" w:eastAsia="en-GB"/>
-        </w:rPr>
-        <w:t>static</w:t>
-      </w:r>
-      <w:proofErr w:type="spellEnd"/>
-      <w:r>
-        <w:rPr>
-          <w:rFonts w:ascii="Tahoma" w:eastAsia="Times New Roman" w:hAnsi="Tahoma" w:cs="Tahoma"/>
-          <w:color w:val="1C3387"/>
-          <w:sz w:val="24"/>
-          <w:szCs w:val="24"/>
-          <w:lang w:val="pt-BR" w:eastAsia="en-GB"/>
-        </w:rPr>
-        <w:t>.</w:t>
-      </w:r>
-      <w:r>
-        <w:rPr>
-          <w:rFonts w:ascii="Tahoma" w:eastAsia="Times New Roman" w:hAnsi="Tahoma" w:cs="Tahoma"/>
-          <w:color w:val="000000"/>
-          <w:sz w:val="24"/>
-          <w:szCs w:val="24"/>
-          <w:lang w:val="pt-BR" w:eastAsia="en-GB"/>
-        </w:rPr>
-        <w:t> </w:t>
-      </w:r>
-      <w:r>
-        <w:rPr>
-          <w:rFonts w:ascii="Tahoma" w:eastAsia="Times New Roman" w:hAnsi="Tahoma" w:cs="Tahoma"/>
-          <w:color w:val="8600A4"/>
-          <w:sz w:val="24"/>
-          <w:szCs w:val="24"/>
-          <w:lang w:val="pt-BR" w:eastAsia="en-GB"/>
-        </w:rPr>
-        <w:t xml:space="preserve">Correta modelagem dos </w:t>
-      </w:r>
-      <w:proofErr w:type="spellStart"/>
-      <w:r>
-        <w:rPr>
-          <w:rFonts w:ascii="Tahoma" w:eastAsia="Times New Roman" w:hAnsi="Tahoma" w:cs="Tahoma"/>
-          <w:color w:val="8600A4"/>
-          <w:sz w:val="24"/>
-          <w:szCs w:val="24"/>
-          <w:lang w:val="pt-BR" w:eastAsia="en-GB"/>
-        </w:rPr>
-        <w:t>statics</w:t>
-      </w:r>
-      <w:proofErr w:type="spellEnd"/>
-      <w:r>
-        <w:rPr>
-          <w:rFonts w:ascii="Tahoma" w:eastAsia="Times New Roman" w:hAnsi="Tahoma" w:cs="Tahoma"/>
-          <w:color w:val="8600A4"/>
-          <w:sz w:val="24"/>
-          <w:szCs w:val="24"/>
-          <w:lang w:val="pt-BR" w:eastAsia="en-GB"/>
-        </w:rPr>
-        <w:t>?</w:t>
+          <w:color w:val="000000" w:themeColor="text1"/>
+          <w:sz w:val="24"/>
+          <w:szCs w:val="24"/>
+          <w:lang w:val="pt-BR" w:eastAsia="en-GB"/>
+        </w:rPr>
+        <w:t>Um atributo static. Correta modelagem dos statics?</w:t>
       </w:r>
     </w:p>
     <w:p>
@@ -662,7 +991,7 @@
         <w:ind w:left="820"/>
         <w:rPr>
           <w:rFonts w:ascii="&amp;apos" w:eastAsia="Times New Roman" w:hAnsi="&amp;apos" w:cs="Times New Roman"/>
-          <w:color w:val="000000"/>
+          <w:color w:val="000000" w:themeColor="text1"/>
           <w:sz w:val="24"/>
           <w:szCs w:val="24"/>
           <w:lang w:eastAsia="en-GB"/>
@@ -671,56 +1000,13 @@
       <w:r>
         <w:rPr>
           <w:rFonts w:ascii="Tahoma" w:eastAsia="Times New Roman" w:hAnsi="Tahoma" w:cs="Tahoma"/>
-          <w:color w:val="1C3387"/>
+          <w:color w:val="000000" w:themeColor="text1"/>
           <w:sz w:val="24"/>
           <w:szCs w:val="24"/>
           <w:lang w:eastAsia="en-GB"/>
         </w:rPr>
-        <w:t xml:space="preserve">Um </w:t>
-      </w:r>
-      <w:proofErr w:type="spellStart"/>
-      <w:r>
-        <w:rPr>
-          <w:rFonts w:ascii="Tahoma" w:eastAsia="Times New Roman" w:hAnsi="Tahoma" w:cs="Tahoma"/>
-          <w:color w:val="1C3387"/>
-          <w:sz w:val="24"/>
-          <w:szCs w:val="24"/>
-          <w:lang w:eastAsia="en-GB"/>
-        </w:rPr>
-        <w:t>atributo</w:t>
-      </w:r>
-      <w:proofErr w:type="spellEnd"/>
-      <w:r>
-        <w:rPr>
-          <w:rFonts w:ascii="Tahoma" w:eastAsia="Times New Roman" w:hAnsi="Tahoma" w:cs="Tahoma"/>
-          <w:color w:val="1C3387"/>
-          <w:sz w:val="24"/>
-          <w:szCs w:val="24"/>
-          <w:lang w:eastAsia="en-GB"/>
-        </w:rPr>
-        <w:t xml:space="preserve"> </w:t>
-      </w:r>
-      <w:proofErr w:type="spellStart"/>
-      <w:r>
-        <w:rPr>
-          <w:rFonts w:ascii="Tahoma" w:eastAsia="Times New Roman" w:hAnsi="Tahoma" w:cs="Tahoma"/>
-          <w:color w:val="1C3387"/>
-          <w:sz w:val="24"/>
-          <w:szCs w:val="24"/>
-          <w:lang w:eastAsia="en-GB"/>
-        </w:rPr>
-        <w:t>const</w:t>
-      </w:r>
-      <w:proofErr w:type="spellEnd"/>
-      <w:r>
-        <w:rPr>
-          <w:rFonts w:ascii="Tahoma" w:eastAsia="Times New Roman" w:hAnsi="Tahoma" w:cs="Tahoma"/>
-          <w:color w:val="1C3387"/>
-          <w:sz w:val="24"/>
-          <w:szCs w:val="24"/>
-          <w:lang w:eastAsia="en-GB"/>
-        </w:rPr>
-        <w:t xml:space="preserve"> static</w:t>
+        <w:lastRenderedPageBreak/>
+        <w:t>Um atributo const static</w:t>
       </w:r>
     </w:p>
     <w:p>
@@ -733,7 +1019,7 @@
         <w:ind w:left="820"/>
         <w:rPr>
           <w:rFonts w:ascii="&amp;apos" w:eastAsia="Times New Roman" w:hAnsi="&amp;apos" w:cs="Times New Roman"/>
-          <w:color w:val="000000"/>
+          <w:color w:val="000000" w:themeColor="text1"/>
           <w:sz w:val="24"/>
           <w:szCs w:val="24"/>
           <w:lang w:val="pt-BR" w:eastAsia="en-GB"/>
@@ -742,34 +1028,12 @@
       <w:r>
         <w:rPr>
           <w:rFonts w:ascii="Tahoma" w:eastAsia="Times New Roman" w:hAnsi="Tahoma" w:cs="Tahoma"/>
-          <w:color w:val="1C3387"/>
-          <w:sz w:val="24"/>
-          <w:szCs w:val="24"/>
-          <w:lang w:val="pt-BR" w:eastAsia="en-GB"/>
-        </w:rPr>
-        <w:t xml:space="preserve">Dois métodos constantes (não pode ser </w:t>
-      </w:r>
-      <w:proofErr w:type="spellStart"/>
-      <w:r>
-        <w:rPr>
-          <w:rFonts w:ascii="Tahoma" w:eastAsia="Times New Roman" w:hAnsi="Tahoma" w:cs="Tahoma"/>
-          <w:color w:val="1C3387"/>
-          <w:sz w:val="24"/>
-          <w:szCs w:val="24"/>
-          <w:lang w:val="pt-BR" w:eastAsia="en-GB"/>
-        </w:rPr>
-        <w:t>get</w:t>
-      </w:r>
-      <w:proofErr w:type="spellEnd"/>
-      <w:r>
-        <w:rPr>
-          <w:rFonts w:ascii="Tahoma" w:eastAsia="Times New Roman" w:hAnsi="Tahoma" w:cs="Tahoma"/>
-          <w:color w:val="1C3387"/>
-          <w:sz w:val="24"/>
-          <w:szCs w:val="24"/>
-          <w:lang w:val="pt-BR" w:eastAsia="en-GB"/>
-        </w:rPr>
-        <w:t>)</w:t>
+          <w:color w:val="000000" w:themeColor="text1"/>
+          <w:sz w:val="24"/>
+          <w:szCs w:val="24"/>
+          <w:lang w:val="pt-BR" w:eastAsia="en-GB"/>
+        </w:rPr>
+        <w:t>Dois métodos constantes (não pode ser get)</w:t>
       </w:r>
     </w:p>
     <w:p>
@@ -782,7 +1046,7 @@
         <w:ind w:left="820"/>
         <w:rPr>
           <w:rFonts w:ascii="&amp;apos" w:eastAsia="Times New Roman" w:hAnsi="&amp;apos" w:cs="Times New Roman"/>
-          <w:color w:val="000000"/>
+          <w:color w:val="000000" w:themeColor="text1"/>
           <w:sz w:val="24"/>
           <w:szCs w:val="24"/>
           <w:lang w:eastAsia="en-GB"/>
@@ -791,7 +1055,7 @@
       <w:r>
         <w:rPr>
           <w:rFonts w:ascii="Tahoma" w:eastAsia="Times New Roman" w:hAnsi="Tahoma" w:cs="Tahoma"/>
-          <w:color w:val="1C3387"/>
+          <w:color w:val="000000" w:themeColor="text1"/>
           <w:sz w:val="24"/>
           <w:szCs w:val="24"/>
           <w:lang w:eastAsia="en-GB"/>
@@ -809,7 +1073,7 @@
         <w:ind w:left="820"/>
         <w:rPr>
           <w:rFonts w:ascii="&amp;apos" w:eastAsia="Times New Roman" w:hAnsi="&amp;apos" w:cs="Times New Roman"/>
-          <w:color w:val="000000"/>
+          <w:color w:val="000000" w:themeColor="text1"/>
           <w:sz w:val="24"/>
           <w:szCs w:val="24"/>
           <w:lang w:val="pt-BR" w:eastAsia="en-GB"/>
@@ -818,56 +1082,12 @@
       <w:r>
         <w:rPr>
           <w:rFonts w:ascii="Tahoma" w:eastAsia="Times New Roman" w:hAnsi="Tahoma" w:cs="Tahoma"/>
-          <w:color w:val="1C3387"/>
-          <w:sz w:val="24"/>
-          <w:szCs w:val="24"/>
-          <w:lang w:val="pt-BR" w:eastAsia="en-GB"/>
-        </w:rPr>
-        <w:t xml:space="preserve">Uma função </w:t>
-      </w:r>
-      <w:proofErr w:type="spellStart"/>
-      <w:r>
-        <w:rPr>
-          <w:rFonts w:ascii="Tahoma" w:eastAsia="Times New Roman" w:hAnsi="Tahoma" w:cs="Tahoma"/>
-          <w:color w:val="1C3387"/>
-          <w:sz w:val="24"/>
-          <w:szCs w:val="24"/>
-          <w:lang w:val="pt-BR" w:eastAsia="en-GB"/>
-        </w:rPr>
-        <w:t>inline</w:t>
-      </w:r>
-      <w:proofErr w:type="spellEnd"/>
-      <w:r>
-        <w:rPr>
-          <w:rFonts w:ascii="Tahoma" w:eastAsia="Times New Roman" w:hAnsi="Tahoma" w:cs="Tahoma"/>
-          <w:color w:val="1C3387"/>
-          <w:sz w:val="24"/>
-          <w:szCs w:val="24"/>
-          <w:lang w:val="pt-BR" w:eastAsia="en-GB"/>
-        </w:rPr>
-        <w:t xml:space="preserve"> (não pode ser </w:t>
-      </w:r>
-      <w:proofErr w:type="spellStart"/>
-      <w:r>
-        <w:rPr>
-          <w:rFonts w:ascii="Tahoma" w:eastAsia="Times New Roman" w:hAnsi="Tahoma" w:cs="Tahoma"/>
-          <w:color w:val="1C3387"/>
-          <w:sz w:val="24"/>
-          <w:szCs w:val="24"/>
-          <w:lang w:val="pt-BR" w:eastAsia="en-GB"/>
-        </w:rPr>
-        <w:t>get</w:t>
-      </w:r>
-      <w:proofErr w:type="spellEnd"/>
-      <w:r>
-        <w:rPr>
-          <w:rFonts w:ascii="Tahoma" w:eastAsia="Times New Roman" w:hAnsi="Tahoma" w:cs="Tahoma"/>
-          <w:color w:val="1C3387"/>
-          <w:sz w:val="24"/>
-          <w:szCs w:val="24"/>
-          <w:lang w:val="pt-BR" w:eastAsia="en-GB"/>
-        </w:rPr>
-        <w:t xml:space="preserve"> ou set)</w:t>
+          <w:color w:val="000000" w:themeColor="text1"/>
+          <w:sz w:val="24"/>
+          <w:szCs w:val="24"/>
+          <w:lang w:val="pt-BR" w:eastAsia="en-GB"/>
+        </w:rPr>
+        <w:t>Uma função inline (não pode ser get ou set)</w:t>
       </w:r>
     </w:p>
     <w:p>
@@ -880,7 +1100,7 @@
         <w:ind w:left="820"/>
         <w:rPr>
           <w:rFonts w:ascii="&amp;apos" w:eastAsia="Times New Roman" w:hAnsi="&amp;apos" w:cs="Times New Roman"/>
-          <w:color w:val="000000"/>
+          <w:color w:val="000000" w:themeColor="text1"/>
           <w:sz w:val="24"/>
           <w:szCs w:val="24"/>
           <w:lang w:val="pt-BR" w:eastAsia="en-GB"/>
@@ -889,7 +1109,7 @@
       <w:r>
         <w:rPr>
           <w:rFonts w:ascii="Tahoma" w:eastAsia="Times New Roman" w:hAnsi="Tahoma" w:cs="Tahoma"/>
-          <w:color w:val="1C3387"/>
+          <w:color w:val="000000" w:themeColor="text1"/>
           <w:sz w:val="24"/>
           <w:szCs w:val="24"/>
           <w:lang w:val="pt-BR" w:eastAsia="en-GB"/>
@@ -907,7 +1127,7 @@
         <w:ind w:left="820"/>
         <w:rPr>
           <w:rFonts w:ascii="&amp;apos" w:eastAsia="Times New Roman" w:hAnsi="&amp;apos" w:cs="Times New Roman"/>
-          <w:color w:val="000000"/>
+          <w:color w:val="000000" w:themeColor="text1"/>
           <w:sz w:val="24"/>
           <w:szCs w:val="24"/>
           <w:lang w:val="pt-BR" w:eastAsia="en-GB"/>
@@ -916,47 +1136,13 @@
       <w:r>
         <w:rPr>
           <w:rFonts w:ascii="Tahoma" w:eastAsia="Times New Roman" w:hAnsi="Tahoma" w:cs="Tahoma"/>
-          <w:color w:val="1C3387"/>
-          <w:sz w:val="24"/>
-          <w:szCs w:val="24"/>
-          <w:lang w:val="pt-BR" w:eastAsia="en-GB"/>
-        </w:rPr>
-        <w:t xml:space="preserve">Método </w:t>
-      </w:r>
-      <w:proofErr w:type="spellStart"/>
-      <w:r>
-        <w:rPr>
-          <w:rFonts w:ascii="Tahoma" w:eastAsia="Times New Roman" w:hAnsi="Tahoma" w:cs="Tahoma"/>
-          <w:color w:val="1C3387"/>
-          <w:sz w:val="24"/>
-          <w:szCs w:val="24"/>
-          <w:lang w:val="pt-BR" w:eastAsia="en-GB"/>
-        </w:rPr>
-        <w:t>static</w:t>
-      </w:r>
-      <w:proofErr w:type="spellEnd"/>
-      <w:r>
-        <w:rPr>
-          <w:rFonts w:ascii="Tahoma" w:eastAsia="Times New Roman" w:hAnsi="Tahoma" w:cs="Tahoma"/>
-          <w:color w:val="1C3387"/>
-          <w:sz w:val="24"/>
-          <w:szCs w:val="24"/>
-          <w:lang w:val="pt-BR" w:eastAsia="en-GB"/>
-        </w:rPr>
-        <w:t xml:space="preserve"> – deve ser chamado no </w:t>
-      </w:r>
-      <w:proofErr w:type="spellStart"/>
-      <w:r>
-        <w:rPr>
-          <w:rFonts w:ascii="Tahoma" w:eastAsia="Times New Roman" w:hAnsi="Tahoma" w:cs="Tahoma"/>
-          <w:color w:val="1C3387"/>
-          <w:sz w:val="24"/>
-          <w:szCs w:val="24"/>
-          <w:lang w:val="pt-BR" w:eastAsia="en-GB"/>
-        </w:rPr>
-        <w:t>main</w:t>
-      </w:r>
-      <w:proofErr w:type="spellEnd"/>
+          <w:color w:val="000000" w:themeColor="text1"/>
+          <w:sz w:val="24"/>
+          <w:szCs w:val="24"/>
+          <w:lang w:val="pt-BR" w:eastAsia="en-GB"/>
+        </w:rPr>
+        <w:t>Método static – deve ser chamado no main</w:t>
+      </w:r>
     </w:p>
     <w:p>
       <w:pPr>
@@ -968,7 +1154,7 @@
         <w:ind w:left="820"/>
         <w:rPr>
           <w:rFonts w:ascii="&amp;apos" w:eastAsia="Times New Roman" w:hAnsi="&amp;apos" w:cs="Times New Roman"/>
-          <w:color w:val="000000"/>
+          <w:color w:val="000000" w:themeColor="text1"/>
           <w:sz w:val="24"/>
           <w:szCs w:val="24"/>
           <w:lang w:val="pt-BR" w:eastAsia="en-GB"/>
@@ -977,32 +1163,12 @@
       <w:r>
         <w:rPr>
           <w:rFonts w:ascii="Tahoma" w:eastAsia="Times New Roman" w:hAnsi="Tahoma" w:cs="Tahoma"/>
-          <w:color w:val="1C3387"/>
-          <w:sz w:val="24"/>
-          <w:szCs w:val="24"/>
-          <w:lang w:val="pt-BR" w:eastAsia="en-GB"/>
-        </w:rPr>
-        <w:t>Composição com a classe Data.</w:t>
-      </w:r>
-      <w:r>
-        <w:rPr>
-          <w:rFonts w:ascii="Tahoma" w:eastAsia="Times New Roman" w:hAnsi="Tahoma" w:cs="Tahoma"/>
-          <w:color w:val="000000"/>
-          <w:sz w:val="24"/>
-          <w:szCs w:val="24"/>
-          <w:lang w:val="pt-BR" w:eastAsia="en-GB"/>
-        </w:rPr>
-        <w:t> </w:t>
-      </w:r>
-      <w:r>
-        <w:rPr>
-          <w:rFonts w:ascii="Tahoma" w:eastAsia="Times New Roman" w:hAnsi="Tahoma" w:cs="Tahoma"/>
-          <w:color w:val="9C004C"/>
-          <w:sz w:val="24"/>
-          <w:szCs w:val="24"/>
-          <w:lang w:val="pt-BR" w:eastAsia="en-GB"/>
-        </w:rPr>
-        <w:t>Fez uso do objeto criado?</w:t>
+          <w:color w:val="000000" w:themeColor="text1"/>
+          <w:sz w:val="24"/>
+          <w:szCs w:val="24"/>
+          <w:lang w:val="pt-BR" w:eastAsia="en-GB"/>
+        </w:rPr>
+        <w:t>Composição com a classe Data. Fez uso do objeto criado?</w:t>
       </w:r>
     </w:p>
     <w:p>
@@ -1015,7 +1181,7 @@
         <w:ind w:left="820"/>
         <w:rPr>
           <w:rFonts w:ascii="&amp;apos" w:eastAsia="Times New Roman" w:hAnsi="&amp;apos" w:cs="Times New Roman"/>
-          <w:color w:val="000000"/>
+          <w:color w:val="000000" w:themeColor="text1"/>
           <w:sz w:val="27"/>
           <w:szCs w:val="27"/>
           <w:lang w:val="pt-BR" w:eastAsia="en-GB"/>
@@ -1024,39 +1190,17 @@
       <w:r>
         <w:rPr>
           <w:rFonts w:ascii="Tahoma" w:eastAsia="Times New Roman" w:hAnsi="Tahoma" w:cs="Tahoma"/>
-          <w:color w:val="9C004C"/>
-          <w:sz w:val="24"/>
-          <w:szCs w:val="24"/>
-          <w:lang w:val="pt-BR" w:eastAsia="en-GB"/>
-        </w:rPr>
-        <w:t xml:space="preserve">O que é </w:t>
-      </w:r>
-      <w:proofErr w:type="spellStart"/>
+          <w:color w:val="000000" w:themeColor="text1"/>
+          <w:sz w:val="24"/>
+          <w:szCs w:val="24"/>
+          <w:lang w:val="pt-BR" w:eastAsia="en-GB"/>
+        </w:rPr>
+        <w:t>O que é const deve ser const.</w:t>
+      </w:r>
       <w:r>
         <w:rPr>
           <w:rFonts w:ascii="Tahoma" w:eastAsia="Times New Roman" w:hAnsi="Tahoma" w:cs="Tahoma"/>
-          <w:color w:val="9C004C"/>
-          <w:sz w:val="24"/>
-          <w:szCs w:val="24"/>
-          <w:lang w:val="pt-BR" w:eastAsia="en-GB"/>
-        </w:rPr>
-        <w:t>const</w:t>
-      </w:r>
-      <w:proofErr w:type="spellEnd"/>
-      <w:r>
-        <w:rPr>
-          <w:rFonts w:ascii="Tahoma" w:eastAsia="Times New Roman" w:hAnsi="Tahoma" w:cs="Tahoma"/>
-          <w:color w:val="9C004C"/>
-          <w:sz w:val="24"/>
-          <w:szCs w:val="24"/>
-          <w:lang w:val="pt-BR" w:eastAsia="en-GB"/>
-        </w:rPr>
-        <w:t xml:space="preserve"> deve ser const.</w:t>
-      </w:r>
-      <w:r>
-        <w:rPr>
-          <w:rFonts w:ascii="Tahoma" w:eastAsia="Times New Roman" w:hAnsi="Tahoma" w:cs="Tahoma"/>
-          <w:color w:val="9C004C"/>
+          <w:color w:val="000000" w:themeColor="text1"/>
           <w:sz w:val="24"/>
           <w:szCs w:val="24"/>
           <w:lang w:val="pt-BR" w:eastAsia="en-GB"/>
@@ -1074,43 +1218,21 @@
         <w:ind w:left="820"/>
         <w:rPr>
           <w:rFonts w:ascii="&amp;apos" w:eastAsia="Times New Roman" w:hAnsi="&amp;apos" w:cs="Times New Roman"/>
-          <w:color w:val="000000"/>
-          <w:sz w:val="27"/>
-          <w:szCs w:val="27"/>
-          <w:lang w:val="pt-BR" w:eastAsia="en-GB"/>
-        </w:rPr>
-      </w:pPr>
-      <w:r>
-        <w:rPr>
-          <w:rFonts w:ascii="&amp;apos" w:eastAsia="Times New Roman" w:hAnsi="&amp;apos" w:cs="Times New Roman"/>
-          <w:color w:val="2D4FC9"/>
-          <w:sz w:val="27"/>
-          <w:szCs w:val="27"/>
-          <w:lang w:val="pt-BR" w:eastAsia="en-GB"/>
-        </w:rPr>
-        <w:t xml:space="preserve">Alocação dinâmica de memória. A memória é </w:t>
-      </w:r>
-      <w:proofErr w:type="spellStart"/>
-      <w:r>
-        <w:rPr>
-          <w:rFonts w:ascii="&amp;apos" w:eastAsia="Times New Roman" w:hAnsi="&amp;apos" w:cs="Times New Roman"/>
-          <w:color w:val="2D4FC9"/>
-          <w:sz w:val="27"/>
-          <w:szCs w:val="27"/>
-          <w:lang w:val="pt-BR" w:eastAsia="en-GB"/>
-        </w:rPr>
-        <w:t>desalocada</w:t>
-      </w:r>
-      <w:proofErr w:type="spellEnd"/>
-      <w:r>
-        <w:rPr>
-          <w:rFonts w:ascii="&amp;apos" w:eastAsia="Times New Roman" w:hAnsi="&amp;apos" w:cs="Times New Roman"/>
-          <w:color w:val="2D4FC9"/>
-          <w:sz w:val="27"/>
-          <w:szCs w:val="27"/>
-          <w:lang w:val="pt-BR" w:eastAsia="en-GB"/>
-        </w:rPr>
-        <w:t>?</w:t>
+          <w:color w:val="000000" w:themeColor="text1"/>
+          <w:sz w:val="27"/>
+          <w:szCs w:val="27"/>
+          <w:lang w:val="pt-BR" w:eastAsia="en-GB"/>
+        </w:rPr>
+      </w:pPr>
+      <w:r>
+        <w:rPr>
+          <w:rFonts w:ascii="&amp;apos" w:eastAsia="Times New Roman" w:hAnsi="&amp;apos" w:cs="Times New Roman"/>
+          <w:color w:val="000000" w:themeColor="text1"/>
+          <w:sz w:val="27"/>
+          <w:szCs w:val="27"/>
+          <w:lang w:val="pt-BR" w:eastAsia="en-GB"/>
+        </w:rPr>
+        <w:t>Alocação dinâmica de memória. A memória é desalocada?</w:t>
       </w:r>
     </w:p>
     <w:p>
@@ -1123,18 +1245,16 @@
         <w:ind w:left="820"/>
         <w:rPr>
           <w:rFonts w:ascii="&amp;apos" w:eastAsia="Times New Roman" w:hAnsi="&amp;apos" w:cs="Times New Roman"/>
-          <w:color w:val="000000"/>
-          <w:sz w:val="27"/>
-          <w:szCs w:val="27"/>
-          <w:lang w:val="pt-BR" w:eastAsia="en-GB"/>
-        </w:rPr>
-      </w:pPr>
-      <w:proofErr w:type="spellStart"/>
-      <w:proofErr w:type="gramStart"/>
-      <w:r>
-        <w:rPr>
-          <w:rFonts w:ascii="&amp;apos" w:eastAsia="Times New Roman" w:hAnsi="&amp;apos" w:cs="Times New Roman"/>
-          <w:color w:val="2D4FC9"/>
+          <w:color w:val="000000" w:themeColor="text1"/>
+          <w:sz w:val="27"/>
+          <w:szCs w:val="27"/>
+          <w:lang w:val="pt-BR" w:eastAsia="en-GB"/>
+        </w:rPr>
+      </w:pPr>
+      <w:r>
+        <w:rPr>
+          <w:rFonts w:ascii="&amp;apos" w:eastAsia="Times New Roman" w:hAnsi="&amp;apos" w:cs="Times New Roman"/>
+          <w:color w:val="000000" w:themeColor="text1"/>
           <w:sz w:val="27"/>
           <w:szCs w:val="27"/>
           <w:lang w:val="pt-BR" w:eastAsia="en-GB"/>
@@ -1144,7 +1264,7 @@
       <w:r>
         <w:rPr>
           <w:rFonts w:ascii="&amp;apos" w:eastAsia="Times New Roman" w:hAnsi="&amp;apos" w:cs="Times New Roman"/>
-          <w:color w:val="2D4FC9"/>
+          <w:color w:val="000000" w:themeColor="text1"/>
           <w:sz w:val="27"/>
           <w:szCs w:val="27"/>
           <w:lang w:val="pt-BR" w:eastAsia="en-GB"/>
@@ -1154,51 +1274,17 @@
       <w:r>
         <w:rPr>
           <w:rFonts w:ascii="&amp;apos" w:eastAsia="Times New Roman" w:hAnsi="&amp;apos" w:cs="Times New Roman"/>
-          <w:color w:val="2D4FC9"/>
-          <w:sz w:val="27"/>
-          <w:szCs w:val="27"/>
-          <w:lang w:val="pt-BR" w:eastAsia="en-GB"/>
-        </w:rPr>
-        <w:t>d</w:t>
-      </w:r>
-      <w:proofErr w:type="spellEnd"/>
-      <w:proofErr w:type="gramEnd"/>
-      <w:r>
-        <w:rPr>
-          <w:rFonts w:ascii="&amp;apos" w:eastAsia="Times New Roman" w:hAnsi="&amp;apos" w:cs="Times New Roman"/>
-          <w:color w:val="2D4FC9"/>
-          <w:sz w:val="27"/>
-          <w:szCs w:val="27"/>
-          <w:lang w:val="pt-BR" w:eastAsia="en-GB"/>
-        </w:rPr>
-        <w:t xml:space="preserve"> </w:t>
-      </w:r>
-      <w:proofErr w:type="spellStart"/>
-      <w:r>
-        <w:rPr>
-          <w:rFonts w:ascii="&amp;apos" w:eastAsia="Times New Roman" w:hAnsi="&amp;apos" w:cs="Times New Roman"/>
-          <w:color w:val="2D4FC9"/>
-          <w:sz w:val="27"/>
-          <w:szCs w:val="27"/>
-          <w:lang w:val="pt-BR" w:eastAsia="en-GB"/>
-        </w:rPr>
-        <w:t>Operator</w:t>
-      </w:r>
-      <w:proofErr w:type="spellEnd"/>
-      <w:r>
-        <w:rPr>
-          <w:rFonts w:ascii="&amp;apos" w:eastAsia="Times New Roman" w:hAnsi="&amp;apos" w:cs="Times New Roman"/>
-          <w:color w:val="2D4FC9"/>
-          <w:sz w:val="27"/>
-          <w:szCs w:val="27"/>
-          <w:lang w:val="pt-BR" w:eastAsia="en-GB"/>
-        </w:rPr>
-        <w:t>&lt;&lt;</w:t>
-      </w:r>
-      <w:r>
-        <w:rPr>
-          <w:rFonts w:ascii="&amp;apos" w:eastAsia="Times New Roman" w:hAnsi="&amp;apos" w:cs="Times New Roman"/>
-          <w:color w:val="2D4FC9"/>
+          <w:color w:val="000000" w:themeColor="text1"/>
+          <w:sz w:val="27"/>
+          <w:szCs w:val="27"/>
+          <w:lang w:val="pt-BR" w:eastAsia="en-GB"/>
+        </w:rPr>
+        <w:t>d Operator&lt;&lt;</w:t>
+      </w:r>
+      <w:r>
+        <w:rPr>
+          <w:rFonts w:ascii="&amp;apos" w:eastAsia="Times New Roman" w:hAnsi="&amp;apos" w:cs="Times New Roman"/>
+          <w:color w:val="000000" w:themeColor="text1"/>
           <w:sz w:val="27"/>
           <w:szCs w:val="27"/>
           <w:lang w:val="pt-BR" w:eastAsia="en-GB"/>
@@ -1216,33 +1302,21 @@
         <w:ind w:left="820"/>
         <w:rPr>
           <w:rFonts w:ascii="&amp;apos" w:eastAsia="Times New Roman" w:hAnsi="&amp;apos" w:cs="Times New Roman"/>
-          <w:color w:val="000000"/>
-          <w:sz w:val="27"/>
-          <w:szCs w:val="27"/>
-          <w:lang w:val="pt-BR" w:eastAsia="en-GB"/>
-        </w:rPr>
-      </w:pPr>
-      <w:proofErr w:type="spellStart"/>
-      <w:r>
-        <w:rPr>
-          <w:rFonts w:ascii="&amp;apos" w:eastAsia="Times New Roman" w:hAnsi="&amp;apos" w:cs="Times New Roman"/>
-          <w:color w:val="2D4FC9"/>
-          <w:sz w:val="27"/>
-          <w:szCs w:val="27"/>
-          <w:lang w:val="pt-BR" w:eastAsia="en-GB"/>
-        </w:rPr>
-        <w:t>Operator</w:t>
-      </w:r>
-      <w:proofErr w:type="spellEnd"/>
-      <w:r>
-        <w:rPr>
-          <w:rFonts w:ascii="&amp;apos" w:eastAsia="Times New Roman" w:hAnsi="&amp;apos" w:cs="Times New Roman"/>
-          <w:color w:val="2D4FC9"/>
-          <w:sz w:val="27"/>
-          <w:szCs w:val="27"/>
-          <w:lang w:val="pt-BR" w:eastAsia="en-GB"/>
-        </w:rPr>
-        <w:t>=</w:t>
+          <w:color w:val="000000" w:themeColor="text1"/>
+          <w:sz w:val="27"/>
+          <w:szCs w:val="27"/>
+          <w:lang w:val="pt-BR" w:eastAsia="en-GB"/>
+        </w:rPr>
+      </w:pPr>
+      <w:r>
+        <w:rPr>
+          <w:rFonts w:ascii="&amp;apos" w:eastAsia="Times New Roman" w:hAnsi="&amp;apos" w:cs="Times New Roman"/>
+          <w:color w:val="000000" w:themeColor="text1"/>
+          <w:sz w:val="27"/>
+          <w:szCs w:val="27"/>
+          <w:lang w:val="pt-BR" w:eastAsia="en-GB"/>
+        </w:rPr>
+        <w:t>Operator=</w:t>
       </w:r>
     </w:p>
     <w:p>
@@ -1255,46 +1329,22 @@
         <w:ind w:left="820"/>
         <w:rPr>
           <w:rFonts w:ascii="&amp;apos" w:eastAsia="Times New Roman" w:hAnsi="&amp;apos" w:cs="Times New Roman"/>
-          <w:color w:val="000000"/>
-          <w:sz w:val="27"/>
-          <w:szCs w:val="27"/>
-          <w:lang w:val="pt-BR" w:eastAsia="en-GB"/>
-        </w:rPr>
-      </w:pPr>
-      <w:proofErr w:type="gramStart"/>
-      <w:r>
-        <w:rPr>
-          <w:rFonts w:ascii="&amp;apos" w:eastAsia="Times New Roman" w:hAnsi="&amp;apos" w:cs="Times New Roman"/>
-          <w:color w:val="2D4FC9"/>
-          <w:sz w:val="27"/>
-          <w:szCs w:val="27"/>
-          <w:lang w:val="pt-BR" w:eastAsia="en-GB"/>
-        </w:rPr>
-        <w:t>vector</w:t>
-      </w:r>
-      <w:proofErr w:type="gramEnd"/>
-      <w:r>
-        <w:rPr>
-          <w:rFonts w:ascii="&amp;apos" w:eastAsia="Times New Roman" w:hAnsi="&amp;apos" w:cs="Times New Roman"/>
-          <w:color w:val="2D4FC9"/>
-          <w:sz w:val="27"/>
-          <w:szCs w:val="27"/>
-          <w:lang w:val="pt-BR" w:eastAsia="en-GB"/>
-        </w:rPr>
-        <w:t xml:space="preserve"> </w:t>
-      </w:r>
-      <w:proofErr w:type="spellStart"/>
-      <w:r>
-        <w:rPr>
-          <w:rFonts w:ascii="&amp;apos" w:eastAsia="Times New Roman" w:hAnsi="&amp;apos" w:cs="Times New Roman"/>
-          <w:color w:val="2D4FC9"/>
-          <w:sz w:val="27"/>
-          <w:szCs w:val="27"/>
-          <w:lang w:val="pt-BR" w:eastAsia="en-GB"/>
-        </w:rPr>
-        <w:t>push_back</w:t>
-      </w:r>
-      <w:proofErr w:type="spellEnd"/>
+          <w:color w:val="000000" w:themeColor="text1"/>
+          <w:sz w:val="27"/>
+          <w:szCs w:val="27"/>
+          <w:lang w:val="pt-BR" w:eastAsia="en-GB"/>
+        </w:rPr>
+      </w:pPr>
+      <w:r>
+        <w:rPr>
+          <w:rFonts w:ascii="&amp;apos" w:eastAsia="Times New Roman" w:hAnsi="&amp;apos" w:cs="Times New Roman"/>
+          <w:color w:val="000000" w:themeColor="text1"/>
+          <w:sz w:val="27"/>
+          <w:szCs w:val="27"/>
+          <w:lang w:val="pt-BR" w:eastAsia="en-GB"/>
+        </w:rPr>
+        <w:t>vector push_back</w:t>
+      </w:r>
     </w:p>
     <w:p>
       <w:pPr>
@@ -1419,27 +1469,15 @@
           <w:lang w:val="pt-BR" w:eastAsia="en-GB"/>
         </w:rPr>
       </w:pPr>
-      <w:proofErr w:type="spellStart"/>
-      <w:r>
-        <w:rPr>
-          <w:rFonts w:ascii="&amp;apos" w:eastAsia="Times New Roman" w:hAnsi="&amp;apos" w:cs="Times New Roman"/>
-          <w:color w:val="000000"/>
-          <w:sz w:val="24"/>
-          <w:szCs w:val="24"/>
-          <w:lang w:val="pt-BR" w:eastAsia="en-GB"/>
-        </w:rPr>
-        <w:t>Operator</w:t>
-      </w:r>
-      <w:proofErr w:type="spellEnd"/>
-      <w:r>
-        <w:rPr>
-          <w:rFonts w:ascii="&amp;apos" w:eastAsia="Times New Roman" w:hAnsi="&amp;apos" w:cs="Times New Roman"/>
-          <w:color w:val="000000"/>
-          <w:sz w:val="24"/>
-          <w:szCs w:val="24"/>
-          <w:lang w:val="pt-BR" w:eastAsia="en-GB"/>
-        </w:rPr>
-        <w:t xml:space="preserve"> =</w:t>
+      <w:r>
+        <w:rPr>
+          <w:rFonts w:ascii="&amp;apos" w:eastAsia="Times New Roman" w:hAnsi="&amp;apos" w:cs="Times New Roman"/>
+          <w:color w:val="000000"/>
+          <w:sz w:val="24"/>
+          <w:szCs w:val="24"/>
+          <w:lang w:val="pt-BR" w:eastAsia="en-GB"/>
+        </w:rPr>
+        <w:t>Operator =</w:t>
       </w:r>
     </w:p>
     <w:p>
@@ -1507,7 +1545,6 @@
           <w:lang w:val="pt-BR" w:eastAsia="en-GB"/>
         </w:rPr>
       </w:pPr>
-      <w:proofErr w:type="spellStart"/>
       <w:r>
         <w:rPr>
           <w:rFonts w:ascii="&amp;apos" w:eastAsia="Times New Roman" w:hAnsi="&amp;apos" w:cs="Times New Roman"/>
@@ -1516,31 +1553,8 @@
           <w:szCs w:val="24"/>
           <w:lang w:eastAsia="en-GB"/>
         </w:rPr>
-        <w:t>Usar</w:t>
-      </w:r>
-      <w:proofErr w:type="spellEnd"/>
-      <w:r>
-        <w:rPr>
-          <w:rFonts w:ascii="&amp;apos" w:eastAsia="Times New Roman" w:hAnsi="&amp;apos" w:cs="Times New Roman"/>
-          <w:color w:val="000000"/>
-          <w:sz w:val="24"/>
-          <w:szCs w:val="24"/>
-          <w:lang w:eastAsia="en-GB"/>
-        </w:rPr>
-        <w:t xml:space="preserve"> o </w:t>
-      </w:r>
-      <w:proofErr w:type="spellStart"/>
-      <w:r>
-        <w:rPr>
-          <w:rFonts w:ascii="&amp;apos" w:eastAsia="Times New Roman" w:hAnsi="&amp;apos" w:cs="Times New Roman"/>
-          <w:color w:val="000000"/>
-          <w:sz w:val="24"/>
-          <w:szCs w:val="24"/>
-          <w:lang w:eastAsia="en-GB"/>
-        </w:rPr>
-        <w:t>destrutor</w:t>
-      </w:r>
-      <w:proofErr w:type="spellEnd"/>
+        <w:t>Usar o destrutor</w:t>
+      </w:r>
     </w:p>
     <w:p>
       <w:pPr>
@@ -1559,7 +1573,6 @@
           <w:lang w:val="pt-BR" w:eastAsia="en-GB"/>
         </w:rPr>
       </w:pPr>
-      <w:proofErr w:type="spellStart"/>
       <w:r>
         <w:rPr>
           <w:rFonts w:ascii="&amp;apos" w:eastAsia="Times New Roman" w:hAnsi="&amp;apos" w:cs="Times New Roman"/>
@@ -1568,31 +1581,8 @@
           <w:szCs w:val="24"/>
           <w:lang w:eastAsia="en-GB"/>
         </w:rPr>
-        <w:t>Construtor</w:t>
-      </w:r>
-      <w:proofErr w:type="spellEnd"/>
-      <w:r>
-        <w:rPr>
-          <w:rFonts w:ascii="&amp;apos" w:eastAsia="Times New Roman" w:hAnsi="&amp;apos" w:cs="Times New Roman"/>
-          <w:color w:val="000000"/>
-          <w:sz w:val="24"/>
-          <w:szCs w:val="24"/>
-          <w:lang w:eastAsia="en-GB"/>
-        </w:rPr>
-        <w:t xml:space="preserve"> de </w:t>
-      </w:r>
-      <w:proofErr w:type="spellStart"/>
-      <w:r>
-        <w:rPr>
-          <w:rFonts w:ascii="&amp;apos" w:eastAsia="Times New Roman" w:hAnsi="&amp;apos" w:cs="Times New Roman"/>
-          <w:color w:val="000000"/>
-          <w:sz w:val="24"/>
-          <w:szCs w:val="24"/>
-          <w:lang w:eastAsia="en-GB"/>
-        </w:rPr>
-        <w:t>cópia</w:t>
-      </w:r>
-      <w:proofErr w:type="spellEnd"/>
+        <w:t>Construtor de cópia</w:t>
+      </w:r>
     </w:p>
     <w:p>
       <w:pPr>
@@ -1619,20 +1609,8 @@
           <w:szCs w:val="24"/>
           <w:lang w:eastAsia="en-GB"/>
         </w:rPr>
-        <w:t xml:space="preserve">Operator &lt;&lt; </w:t>
-      </w:r>
-      <w:proofErr w:type="spellStart"/>
-      <w:r>
-        <w:rPr>
-          <w:rFonts w:ascii="&amp;apos" w:eastAsia="Times New Roman" w:hAnsi="&amp;apos" w:cs="Times New Roman"/>
-          <w:color w:val="000000"/>
-          <w:sz w:val="24"/>
-          <w:szCs w:val="24"/>
-          <w:lang w:eastAsia="en-GB"/>
-        </w:rPr>
-        <w:t>friend</w:t>
-      </w:r>
-      <w:proofErr w:type="spellEnd"/>
+        <w:t>Operator &lt;&lt; friend</w:t>
+      </w:r>
     </w:p>
     <w:p>
       <w:pPr>
@@ -1659,20 +1637,8 @@
           <w:szCs w:val="24"/>
           <w:lang w:val="pt-BR" w:eastAsia="en-GB"/>
         </w:rPr>
-        <w:t xml:space="preserve">Um </w:t>
-      </w:r>
-      <w:proofErr w:type="spellStart"/>
-      <w:r>
-        <w:rPr>
-          <w:rFonts w:ascii="&amp;apos" w:eastAsia="Times New Roman" w:hAnsi="&amp;apos" w:cs="Times New Roman"/>
-          <w:color w:val="000000"/>
-          <w:sz w:val="24"/>
-          <w:szCs w:val="24"/>
-          <w:lang w:val="pt-BR" w:eastAsia="en-GB"/>
-        </w:rPr>
-        <w:t>const</w:t>
-      </w:r>
-      <w:proofErr w:type="spellEnd"/>
+        <w:t>Um const static</w:t>
+      </w:r>
       <w:r>
         <w:rPr>
           <w:rFonts w:ascii="&amp;apos" w:eastAsia="Times New Roman" w:hAnsi="&amp;apos" w:cs="Times New Roman"/>
@@ -1683,28 +1649,6 @@
         </w:rPr>
         <w:t xml:space="preserve"> </w:t>
       </w:r>
-      <w:proofErr w:type="spellStart"/>
-      <w:r>
-        <w:rPr>
-          <w:rFonts w:ascii="&amp;apos" w:eastAsia="Times New Roman" w:hAnsi="&amp;apos" w:cs="Times New Roman"/>
-          <w:color w:val="000000"/>
-          <w:sz w:val="24"/>
-          <w:szCs w:val="24"/>
-          <w:lang w:val="pt-BR" w:eastAsia="en-GB"/>
-        </w:rPr>
-        <w:t>static</w:t>
-      </w:r>
-      <w:proofErr w:type="spellEnd"/>
-      <w:r>
-        <w:rPr>
-          <w:rFonts w:ascii="&amp;apos" w:eastAsia="Times New Roman" w:hAnsi="&amp;apos" w:cs="Times New Roman"/>
-          <w:color w:val="000000"/>
-          <w:sz w:val="24"/>
-          <w:szCs w:val="24"/>
-          <w:lang w:val="pt-BR" w:eastAsia="en-GB"/>
-        </w:rPr>
-        <w:t xml:space="preserve"> </w:t>
-      </w:r>
     </w:p>
     <w:p>
       <w:pPr>
@@ -1802,7 +1746,6 @@
           <w:lang w:eastAsia="en-GB"/>
         </w:rPr>
       </w:pPr>
-      <w:proofErr w:type="spellStart"/>
       <w:r>
         <w:rPr>
           <w:rFonts w:ascii="&amp;apos" w:eastAsia="Times New Roman" w:hAnsi="&amp;apos" w:cs="Times New Roman"/>
@@ -1812,33 +1755,8 @@
           <w:szCs w:val="27"/>
           <w:lang w:eastAsia="en-GB"/>
         </w:rPr>
-        <w:t>Requisitos</w:t>
-      </w:r>
-      <w:proofErr w:type="spellEnd"/>
-      <w:r>
-        <w:rPr>
-          <w:rFonts w:ascii="&amp;apos" w:eastAsia="Times New Roman" w:hAnsi="&amp;apos" w:cs="Times New Roman"/>
-          <w:b/>
-          <w:color w:val="000000"/>
-          <w:sz w:val="27"/>
-          <w:szCs w:val="27"/>
-          <w:lang w:eastAsia="en-GB"/>
-        </w:rPr>
-        <w:t xml:space="preserve"> </w:t>
-      </w:r>
-      <w:proofErr w:type="spellStart"/>
-      <w:r>
-        <w:rPr>
-          <w:rFonts w:ascii="&amp;apos" w:eastAsia="Times New Roman" w:hAnsi="&amp;apos" w:cs="Times New Roman"/>
-          <w:b/>
-          <w:color w:val="000000"/>
-          <w:sz w:val="27"/>
-          <w:szCs w:val="27"/>
-          <w:lang w:eastAsia="en-GB"/>
-        </w:rPr>
-        <w:t>herança</w:t>
-      </w:r>
-      <w:proofErr w:type="spellEnd"/>
+        <w:t>Requisitos herança</w:t>
+      </w:r>
     </w:p>
     <w:p>
       <w:pPr>
@@ -1864,51 +1782,7 @@
           <w:szCs w:val="27"/>
           <w:lang w:val="pt-BR" w:eastAsia="en-GB"/>
         </w:rPr>
-        <w:t xml:space="preserve">Diagrama de classes (obrigatório salvar também o </w:t>
-      </w:r>
-      <w:proofErr w:type="spellStart"/>
-      <w:r>
-        <w:rPr>
-          <w:rFonts w:ascii="&amp;apos" w:eastAsia="Times New Roman" w:hAnsi="&amp;apos" w:cs="Times New Roman"/>
-          <w:color w:val="000000"/>
-          <w:sz w:val="27"/>
-          <w:szCs w:val="27"/>
-          <w:lang w:val="pt-BR" w:eastAsia="en-GB"/>
-        </w:rPr>
-        <w:t>png</w:t>
-      </w:r>
-      <w:proofErr w:type="spellEnd"/>
-      <w:r>
-        <w:rPr>
-          <w:rFonts w:ascii="&amp;apos" w:eastAsia="Times New Roman" w:hAnsi="&amp;apos" w:cs="Times New Roman"/>
-          <w:color w:val="000000"/>
-          <w:sz w:val="27"/>
-          <w:szCs w:val="27"/>
-          <w:lang w:val="pt-BR" w:eastAsia="en-GB"/>
-        </w:rPr>
-        <w:t xml:space="preserve"> do diagrama no </w:t>
-      </w:r>
-      <w:proofErr w:type="spellStart"/>
-      <w:r>
-        <w:rPr>
-          <w:rFonts w:ascii="&amp;apos" w:eastAsia="Times New Roman" w:hAnsi="&amp;apos" w:cs="Times New Roman"/>
-          <w:color w:val="000000"/>
-          <w:sz w:val="27"/>
-          <w:szCs w:val="27"/>
-          <w:lang w:val="pt-BR" w:eastAsia="en-GB"/>
-        </w:rPr>
-        <w:t>gitHub</w:t>
-      </w:r>
-      <w:proofErr w:type="spellEnd"/>
-      <w:r>
-        <w:rPr>
-          <w:rFonts w:ascii="&amp;apos" w:eastAsia="Times New Roman" w:hAnsi="&amp;apos" w:cs="Times New Roman"/>
-          <w:color w:val="000000"/>
-          <w:sz w:val="27"/>
-          <w:szCs w:val="27"/>
-          <w:lang w:val="pt-BR" w:eastAsia="en-GB"/>
-        </w:rPr>
-        <w:t>)</w:t>
+        <w:t>Diagrama de classes (obrigatório salvar também o png do diagrama no gitHub)</w:t>
       </w:r>
       <w:r>
         <w:rPr>
@@ -1980,29 +1854,7 @@
           <w:szCs w:val="27"/>
           <w:lang w:val="pt-BR" w:eastAsia="en-GB"/>
         </w:rPr>
-        <w:t>Construtor de cópia, e sobrecargas dos operadores de atribuição (=) e &lt;&lt; (</w:t>
-      </w:r>
-      <w:proofErr w:type="spellStart"/>
-      <w:r>
-        <w:rPr>
-          <w:rFonts w:ascii="&amp;apos" w:eastAsia="Times New Roman" w:hAnsi="&amp;apos" w:cs="Times New Roman"/>
-          <w:color w:val="000000"/>
-          <w:sz w:val="27"/>
-          <w:szCs w:val="27"/>
-          <w:lang w:val="pt-BR" w:eastAsia="en-GB"/>
-        </w:rPr>
-        <w:t>cout</w:t>
-      </w:r>
-      <w:proofErr w:type="spellEnd"/>
-      <w:r>
-        <w:rPr>
-          <w:rFonts w:ascii="&amp;apos" w:eastAsia="Times New Roman" w:hAnsi="&amp;apos" w:cs="Times New Roman"/>
-          <w:color w:val="000000"/>
-          <w:sz w:val="27"/>
-          <w:szCs w:val="27"/>
-          <w:lang w:val="pt-BR" w:eastAsia="en-GB"/>
-        </w:rPr>
-        <w:t xml:space="preserve"> &lt;&lt; base) para a classe base e derivada</w:t>
+        <w:t>Construtor de cópia, e sobrecargas dos operadores de atribuição (=) e &lt;&lt; (cout &lt;&lt; base) para a classe base e derivada</w:t>
       </w:r>
     </w:p>
     <w:p>
@@ -2028,29 +1880,7 @@
           <w:szCs w:val="27"/>
           <w:lang w:val="pt-BR" w:eastAsia="en-GB"/>
         </w:rPr>
-        <w:t xml:space="preserve">Usar </w:t>
-      </w:r>
-      <w:proofErr w:type="spellStart"/>
-      <w:r>
-        <w:rPr>
-          <w:rFonts w:ascii="&amp;apos" w:eastAsia="Times New Roman" w:hAnsi="&amp;apos" w:cs="Times New Roman"/>
-          <w:color w:val="000000"/>
-          <w:sz w:val="27"/>
-          <w:szCs w:val="27"/>
-          <w:lang w:val="pt-BR" w:eastAsia="en-GB"/>
-        </w:rPr>
-        <w:t>Protected</w:t>
-      </w:r>
-      <w:proofErr w:type="spellEnd"/>
-      <w:r>
-        <w:rPr>
-          <w:rFonts w:ascii="&amp;apos" w:eastAsia="Times New Roman" w:hAnsi="&amp;apos" w:cs="Times New Roman"/>
-          <w:color w:val="000000"/>
-          <w:sz w:val="27"/>
-          <w:szCs w:val="27"/>
-          <w:lang w:val="pt-BR" w:eastAsia="en-GB"/>
-        </w:rPr>
-        <w:t xml:space="preserve"> acessando diretamente os atributos na classe derivada</w:t>
+        <w:t>Usar Protected acessando diretamente os atributos na classe derivada</w:t>
       </w:r>
     </w:p>
     <w:p>
@@ -2102,20 +1932,8 @@
           <w:szCs w:val="27"/>
           <w:lang w:val="pt-BR" w:eastAsia="en-GB"/>
         </w:rPr>
-        <w:t>Sobrescrita de método: chamar dentro do método da classe derivada o método correspondente da classe base usando</w:t>
-      </w:r>
-      <w:proofErr w:type="gramStart"/>
-      <w:r>
-        <w:rPr>
-          <w:rFonts w:ascii="&amp;apos" w:eastAsia="Times New Roman" w:hAnsi="&amp;apos" w:cs="Times New Roman"/>
-          <w:color w:val="000000"/>
-          <w:sz w:val="27"/>
-          <w:szCs w:val="27"/>
-          <w:lang w:val="pt-BR" w:eastAsia="en-GB"/>
-        </w:rPr>
-        <w:t xml:space="preserve"> ::</w:t>
-      </w:r>
-      <w:proofErr w:type="gramEnd"/>
+        <w:t>Sobrescrita de método: chamar dentro do método da classe derivada o método correspondente da classe base usando ::</w:t>
+      </w:r>
     </w:p>
     <w:p>
       <w:pPr>
@@ -2140,29 +1958,7 @@
           <w:szCs w:val="27"/>
           <w:lang w:val="pt-BR" w:eastAsia="en-GB"/>
         </w:rPr>
-        <w:t xml:space="preserve">No </w:t>
-      </w:r>
-      <w:proofErr w:type="spellStart"/>
-      <w:r>
-        <w:rPr>
-          <w:rFonts w:ascii="&amp;apos" w:eastAsia="Times New Roman" w:hAnsi="&amp;apos" w:cs="Times New Roman"/>
-          <w:color w:val="000000"/>
-          <w:sz w:val="27"/>
-          <w:szCs w:val="27"/>
-          <w:lang w:val="pt-BR" w:eastAsia="en-GB"/>
-        </w:rPr>
-        <w:t>main</w:t>
-      </w:r>
-      <w:proofErr w:type="spellEnd"/>
-      <w:r>
-        <w:rPr>
-          <w:rFonts w:ascii="&amp;apos" w:eastAsia="Times New Roman" w:hAnsi="&amp;apos" w:cs="Times New Roman"/>
-          <w:color w:val="000000"/>
-          <w:sz w:val="27"/>
-          <w:szCs w:val="27"/>
-          <w:lang w:val="pt-BR" w:eastAsia="en-GB"/>
-        </w:rPr>
-        <w:t>: criar um ponteiro da classe base para alocar memória para a classe derivada e chamar os vários métodos implementados</w:t>
+        <w:t>No main: criar um ponteiro da classe base para alocar memória para a classe derivada e chamar os vários métodos implementados</w:t>
       </w:r>
     </w:p>
     <w:p>
@@ -3333,6 +3129,17 @@
       <w:contextualSpacing/>
     </w:pPr>
   </w:style>
+  <w:style w:type="character" w:styleId="Hyperlink">
+    <w:name w:val="Hyperlink"/>
+    <w:basedOn w:val="Fontepargpadro"/>
+    <w:uiPriority w:val="99"/>
+    <w:unhideWhenUsed/>
+    <w:rsid w:val="005E06F2"/>
+    <w:rPr>
+      <w:color w:val="0563C1" w:themeColor="hyperlink"/>
+      <w:u w:val="single"/>
+    </w:rPr>
+  </w:style>
 </w:styles>
 </file>
 

</xml_diff>